<commit_message>
folder esercizi + appunti javafirstlesson
</commit_message>
<xml_diff>
--- a/Appunti_java.docx
+++ b/Appunti_java.docx
@@ -5,12 +5,14 @@
     <w:p>
       <w:pPr>
         <w:rPr>
-          <w:sz w:val="28"/>
-          <w:szCs w:val="28"/>
-        </w:rPr>
-      </w:pPr>
-      <w:r>
-        <w:rPr>
+          <w:color w:val="00B050"/>
+          <w:sz w:val="28"/>
+          <w:szCs w:val="28"/>
+        </w:rPr>
+      </w:pPr>
+      <w:r>
+        <w:rPr>
+          <w:color w:val="00B050"/>
           <w:sz w:val="28"/>
           <w:szCs w:val="28"/>
         </w:rPr>
@@ -29,14 +31,78 @@
           <w:sz w:val="28"/>
           <w:szCs w:val="28"/>
         </w:rPr>
-        <w:t>Il codice è un file .java, in java il compiler prende il file e lo trasforma NON nel linguaggio macchina ma in byte code che ha estensione .class</w:t>
-      </w:r>
-      <w:r>
-        <w:rPr>
-          <w:sz w:val="28"/>
-          <w:szCs w:val="28"/>
-        </w:rPr>
-        <w:t>. il byte code è un linguaggio intermedio che sta a metà tra quello umano e quello della macchina, abbiamo bisogno della java virtual machine per far girare questo codice e una volta che la jvm run il codice viene convertito nel linguaggio macchina così che il pc lo possa comprendere.</w:t>
+        <w:t xml:space="preserve">Il codice è un file .java, in java il </w:t>
+      </w:r>
+      <w:proofErr w:type="spellStart"/>
+      <w:r>
+        <w:rPr>
+          <w:sz w:val="28"/>
+          <w:szCs w:val="28"/>
+        </w:rPr>
+        <w:t>compiler</w:t>
+      </w:r>
+      <w:proofErr w:type="spellEnd"/>
+      <w:r>
+        <w:rPr>
+          <w:sz w:val="28"/>
+          <w:szCs w:val="28"/>
+        </w:rPr>
+        <w:t xml:space="preserve"> prende il file e lo trasforma NON nel linguaggio macchina ma in byte code che ha estensione .class</w:t>
+      </w:r>
+      <w:r>
+        <w:rPr>
+          <w:sz w:val="28"/>
+          <w:szCs w:val="28"/>
+        </w:rPr>
+        <w:t xml:space="preserve">. il byte code è un linguaggio intermedio che sta a metà tra quello umano e quello della macchina, abbiamo bisogno della java </w:t>
+      </w:r>
+      <w:proofErr w:type="spellStart"/>
+      <w:r>
+        <w:rPr>
+          <w:sz w:val="28"/>
+          <w:szCs w:val="28"/>
+        </w:rPr>
+        <w:t>virtual</w:t>
+      </w:r>
+      <w:proofErr w:type="spellEnd"/>
+      <w:r>
+        <w:rPr>
+          <w:sz w:val="28"/>
+          <w:szCs w:val="28"/>
+        </w:rPr>
+        <w:t xml:space="preserve"> machine per far girare questo codice e una volta che la </w:t>
+      </w:r>
+      <w:proofErr w:type="spellStart"/>
+      <w:r>
+        <w:rPr>
+          <w:sz w:val="28"/>
+          <w:szCs w:val="28"/>
+        </w:rPr>
+        <w:t>jvm</w:t>
+      </w:r>
+      <w:proofErr w:type="spellEnd"/>
+      <w:r>
+        <w:rPr>
+          <w:sz w:val="28"/>
+          <w:szCs w:val="28"/>
+        </w:rPr>
+        <w:t xml:space="preserve"> </w:t>
+      </w:r>
+      <w:proofErr w:type="spellStart"/>
+      <w:r>
+        <w:rPr>
+          <w:sz w:val="28"/>
+          <w:szCs w:val="28"/>
+        </w:rPr>
+        <w:t>run</w:t>
+      </w:r>
+      <w:proofErr w:type="spellEnd"/>
+      <w:r>
+        <w:rPr>
+          <w:sz w:val="28"/>
+          <w:szCs w:val="28"/>
+        </w:rPr>
+        <w:t xml:space="preserve"> il codice viene convertito nel linguaggio macchina così che il pc lo possa comprendere.</w:t>
       </w:r>
       <w:r>
         <w:rPr>
@@ -57,7 +123,23 @@
           <w:sz w:val="28"/>
           <w:szCs w:val="28"/>
         </w:rPr>
-        <w:t>C++ questo passaggio è saltato. Ma questo è il motivo per cui java è indipendente dalla piattaforma, si occupa la jvm a convertirlo nella macchina giusta.</w:t>
+        <w:t xml:space="preserve">C++ questo passaggio è saltato. Ma questo è il motivo per cui java è indipendente dalla piattaforma, si occupa la </w:t>
+      </w:r>
+      <w:proofErr w:type="spellStart"/>
+      <w:r>
+        <w:rPr>
+          <w:sz w:val="28"/>
+          <w:szCs w:val="28"/>
+        </w:rPr>
+        <w:t>jvm</w:t>
+      </w:r>
+      <w:proofErr w:type="spellEnd"/>
+      <w:r>
+        <w:rPr>
+          <w:sz w:val="28"/>
+          <w:szCs w:val="28"/>
+        </w:rPr>
+        <w:t xml:space="preserve"> a convertirlo nella macchina giusta.</w:t>
       </w:r>
     </w:p>
     <w:p>
@@ -79,7 +161,15 @@
           <w:sz w:val="28"/>
           <w:szCs w:val="28"/>
         </w:rPr>
-        <w:t xml:space="preserve"> La java vi</w:t>
+        <w:t xml:space="preserve"> La java </w:t>
+      </w:r>
+      <w:proofErr w:type="spellStart"/>
+      <w:r>
+        <w:rPr>
+          <w:sz w:val="28"/>
+          <w:szCs w:val="28"/>
+        </w:rPr>
+        <w:t>vi</w:t>
       </w:r>
       <w:r>
         <w:rPr>
@@ -93,14 +183,54 @@
           <w:sz w:val="28"/>
           <w:szCs w:val="28"/>
         </w:rPr>
-        <w:t>tual machine è invece platform dipendente!</w:t>
-      </w:r>
-      <w:r>
-        <w:rPr>
-          <w:sz w:val="28"/>
-          <w:szCs w:val="28"/>
-        </w:rPr>
-        <w:t xml:space="preserve"> Ogni sistema operativo ha una java virtual machine che si occupa di tradurre nel proprio linguaggio macchina il codice java.</w:t>
+        <w:t>tual</w:t>
+      </w:r>
+      <w:proofErr w:type="spellEnd"/>
+      <w:r>
+        <w:rPr>
+          <w:sz w:val="28"/>
+          <w:szCs w:val="28"/>
+        </w:rPr>
+        <w:t xml:space="preserve"> machine è invece </w:t>
+      </w:r>
+      <w:proofErr w:type="spellStart"/>
+      <w:r>
+        <w:rPr>
+          <w:sz w:val="28"/>
+          <w:szCs w:val="28"/>
+        </w:rPr>
+        <w:t>platform</w:t>
+      </w:r>
+      <w:proofErr w:type="spellEnd"/>
+      <w:r>
+        <w:rPr>
+          <w:sz w:val="28"/>
+          <w:szCs w:val="28"/>
+        </w:rPr>
+        <w:t xml:space="preserve"> dipendente!</w:t>
+      </w:r>
+      <w:r>
+        <w:rPr>
+          <w:sz w:val="28"/>
+          <w:szCs w:val="28"/>
+        </w:rPr>
+        <w:t xml:space="preserve"> Ogni sistema operativo ha una java </w:t>
+      </w:r>
+      <w:proofErr w:type="spellStart"/>
+      <w:r>
+        <w:rPr>
+          <w:sz w:val="28"/>
+          <w:szCs w:val="28"/>
+        </w:rPr>
+        <w:t>virtual</w:t>
+      </w:r>
+      <w:proofErr w:type="spellEnd"/>
+      <w:r>
+        <w:rPr>
+          <w:sz w:val="28"/>
+          <w:szCs w:val="28"/>
+        </w:rPr>
+        <w:t xml:space="preserve"> machine che si occupa di tradurre nel proprio linguaggio macchina il codice java.</w:t>
       </w:r>
       <w:r>
         <w:rPr>
@@ -113,12 +243,14 @@
     <w:p>
       <w:pPr>
         <w:rPr>
-          <w:sz w:val="28"/>
-          <w:szCs w:val="28"/>
-        </w:rPr>
-      </w:pPr>
-      <w:r>
-        <w:rPr>
+          <w:color w:val="00B050"/>
+          <w:sz w:val="28"/>
+          <w:szCs w:val="28"/>
+        </w:rPr>
+      </w:pPr>
+      <w:r>
+        <w:rPr>
+          <w:color w:val="00B050"/>
           <w:sz w:val="28"/>
           <w:szCs w:val="28"/>
         </w:rPr>
@@ -130,24 +262,71 @@
         <w:rPr>
           <w:sz w:val="28"/>
           <w:szCs w:val="28"/>
-          <w:lang w:val="en-GB"/>
-        </w:rPr>
-      </w:pPr>
-      <w:r>
-        <w:rPr>
-          <w:sz w:val="28"/>
-          <w:szCs w:val="28"/>
-          <w:lang w:val="en-GB"/>
-        </w:rPr>
-        <w:t>Jdk (java development kit) = jre +</w:t>
-      </w:r>
-      <w:r>
-        <w:rPr>
-          <w:sz w:val="28"/>
-          <w:szCs w:val="28"/>
-          <w:lang w:val="en-GB"/>
-        </w:rPr>
-        <w:t xml:space="preserve"> dev tools</w:t>
+        </w:rPr>
+      </w:pPr>
+      <w:proofErr w:type="spellStart"/>
+      <w:r>
+        <w:rPr>
+          <w:sz w:val="28"/>
+          <w:szCs w:val="28"/>
+        </w:rPr>
+        <w:t>Jdk</w:t>
+      </w:r>
+      <w:proofErr w:type="spellEnd"/>
+      <w:r>
+        <w:rPr>
+          <w:sz w:val="28"/>
+          <w:szCs w:val="28"/>
+        </w:rPr>
+        <w:t xml:space="preserve"> (java </w:t>
+      </w:r>
+      <w:proofErr w:type="spellStart"/>
+      <w:r>
+        <w:rPr>
+          <w:sz w:val="28"/>
+          <w:szCs w:val="28"/>
+        </w:rPr>
+        <w:t>development</w:t>
+      </w:r>
+      <w:proofErr w:type="spellEnd"/>
+      <w:r>
+        <w:rPr>
+          <w:sz w:val="28"/>
+          <w:szCs w:val="28"/>
+        </w:rPr>
+        <w:t xml:space="preserve"> kit) = </w:t>
+      </w:r>
+      <w:proofErr w:type="spellStart"/>
+      <w:r>
+        <w:rPr>
+          <w:sz w:val="28"/>
+          <w:szCs w:val="28"/>
+        </w:rPr>
+        <w:t>jre</w:t>
+      </w:r>
+      <w:proofErr w:type="spellEnd"/>
+      <w:r>
+        <w:rPr>
+          <w:sz w:val="28"/>
+          <w:szCs w:val="28"/>
+        </w:rPr>
+        <w:t xml:space="preserve"> + </w:t>
+      </w:r>
+      <w:proofErr w:type="spellStart"/>
+      <w:r>
+        <w:rPr>
+          <w:sz w:val="28"/>
+          <w:szCs w:val="28"/>
+        </w:rPr>
+        <w:t>dev</w:t>
+      </w:r>
+      <w:proofErr w:type="spellEnd"/>
+      <w:r>
+        <w:rPr>
+          <w:sz w:val="28"/>
+          <w:szCs w:val="28"/>
+        </w:rPr>
+        <w:t xml:space="preserve"> tools</w:t>
       </w:r>
     </w:p>
     <w:p>
@@ -211,12 +390,21 @@
           <w:szCs w:val="28"/>
         </w:rPr>
       </w:pPr>
-      <w:r>
-        <w:rPr>
-          <w:sz w:val="28"/>
-          <w:szCs w:val="28"/>
-        </w:rPr>
-        <w:t>Jre per eseguire il programma</w:t>
+      <w:proofErr w:type="spellStart"/>
+      <w:r>
+        <w:rPr>
+          <w:sz w:val="28"/>
+          <w:szCs w:val="28"/>
+        </w:rPr>
+        <w:t>Jre</w:t>
+      </w:r>
+      <w:proofErr w:type="spellEnd"/>
+      <w:r>
+        <w:rPr>
+          <w:sz w:val="28"/>
+          <w:szCs w:val="28"/>
+        </w:rPr>
+        <w:t xml:space="preserve"> per eseguire il programma</w:t>
       </w:r>
     </w:p>
     <w:p>
@@ -236,8 +424,33 @@
           <w:sz w:val="28"/>
           <w:szCs w:val="28"/>
         </w:rPr>
-        <w:t>Il compiler – javac</w:t>
-      </w:r>
+        <w:t xml:space="preserve">Il </w:t>
+      </w:r>
+      <w:proofErr w:type="spellStart"/>
+      <w:r>
+        <w:rPr>
+          <w:sz w:val="28"/>
+          <w:szCs w:val="28"/>
+        </w:rPr>
+        <w:t>compiler</w:t>
+      </w:r>
+      <w:proofErr w:type="spellEnd"/>
+      <w:r>
+        <w:rPr>
+          <w:sz w:val="28"/>
+          <w:szCs w:val="28"/>
+        </w:rPr>
+        <w:t xml:space="preserve"> – </w:t>
+      </w:r>
+      <w:proofErr w:type="spellStart"/>
+      <w:r>
+        <w:rPr>
+          <w:sz w:val="28"/>
+          <w:szCs w:val="28"/>
+        </w:rPr>
+        <w:t>javac</w:t>
+      </w:r>
+      <w:proofErr w:type="spellEnd"/>
     </w:p>
     <w:p>
       <w:pPr>
@@ -256,8 +469,17 @@
           <w:sz w:val="28"/>
           <w:szCs w:val="28"/>
         </w:rPr>
-        <w:t>Archivio – jar</w:t>
-      </w:r>
+        <w:t xml:space="preserve">Archivio – </w:t>
+      </w:r>
+      <w:proofErr w:type="spellStart"/>
+      <w:r>
+        <w:rPr>
+          <w:sz w:val="28"/>
+          <w:szCs w:val="28"/>
+        </w:rPr>
+        <w:t>jar</w:t>
+      </w:r>
+      <w:proofErr w:type="spellEnd"/>
     </w:p>
     <w:p>
       <w:pPr>
@@ -276,8 +498,17 @@
           <w:sz w:val="28"/>
           <w:szCs w:val="28"/>
         </w:rPr>
-        <w:t>Generatore di documenti – javadoc</w:t>
-      </w:r>
+        <w:t xml:space="preserve">Generatore di documenti – </w:t>
+      </w:r>
+      <w:proofErr w:type="spellStart"/>
+      <w:r>
+        <w:rPr>
+          <w:sz w:val="28"/>
+          <w:szCs w:val="28"/>
+        </w:rPr>
+        <w:t>javadoc</w:t>
+      </w:r>
+      <w:proofErr w:type="spellEnd"/>
     </w:p>
     <w:p>
       <w:pPr>
@@ -307,13 +538,41 @@
           <w:lang w:val="en-GB"/>
         </w:rPr>
       </w:pPr>
-      <w:r>
-        <w:rPr>
-          <w:sz w:val="28"/>
-          <w:szCs w:val="28"/>
-          <w:lang w:val="en-GB"/>
-        </w:rPr>
-        <w:t>Jre (java runtime environment) = jvm + library class</w:t>
+      <w:proofErr w:type="spellStart"/>
+      <w:r>
+        <w:rPr>
+          <w:sz w:val="28"/>
+          <w:szCs w:val="28"/>
+          <w:lang w:val="en-GB"/>
+        </w:rPr>
+        <w:t>Jre</w:t>
+      </w:r>
+      <w:proofErr w:type="spellEnd"/>
+      <w:r>
+        <w:rPr>
+          <w:sz w:val="28"/>
+          <w:szCs w:val="28"/>
+          <w:lang w:val="en-GB"/>
+        </w:rPr>
+        <w:t xml:space="preserve"> (java runtime environment) = </w:t>
+      </w:r>
+      <w:proofErr w:type="spellStart"/>
+      <w:r>
+        <w:rPr>
+          <w:sz w:val="28"/>
+          <w:szCs w:val="28"/>
+          <w:lang w:val="en-GB"/>
+        </w:rPr>
+        <w:t>jvm</w:t>
+      </w:r>
+      <w:proofErr w:type="spellEnd"/>
+      <w:r>
+        <w:rPr>
+          <w:sz w:val="28"/>
+          <w:szCs w:val="28"/>
+          <w:lang w:val="en-GB"/>
+        </w:rPr>
+        <w:t xml:space="preserve"> + library class</w:t>
       </w:r>
     </w:p>
     <w:p>
@@ -376,8 +635,17 @@
           <w:sz w:val="28"/>
           <w:szCs w:val="28"/>
         </w:rPr>
-        <w:t>Deployment technologie</w:t>
-      </w:r>
+        <w:t xml:space="preserve">Deployment </w:t>
+      </w:r>
+      <w:proofErr w:type="spellStart"/>
+      <w:r>
+        <w:rPr>
+          <w:sz w:val="28"/>
+          <w:szCs w:val="28"/>
+        </w:rPr>
+        <w:t>technologie</w:t>
+      </w:r>
+      <w:proofErr w:type="spellEnd"/>
     </w:p>
     <w:p>
       <w:pPr>
@@ -451,6 +719,7 @@
           <w:szCs w:val="28"/>
         </w:rPr>
       </w:pPr>
+      <w:proofErr w:type="spellStart"/>
       <w:r>
         <w:rPr>
           <w:sz w:val="28"/>
@@ -465,6 +734,7 @@
         </w:rPr>
         <w:t>vm</w:t>
       </w:r>
+      <w:proofErr w:type="spellEnd"/>
     </w:p>
     <w:p>
       <w:pPr>
@@ -485,7 +755,23 @@
           <w:sz w:val="28"/>
           <w:szCs w:val="28"/>
         </w:rPr>
-        <w:t>trasformato in .class quello che succede nella runtime è:</w:t>
+        <w:t xml:space="preserve">trasformato in .class quello che succede nella </w:t>
+      </w:r>
+      <w:proofErr w:type="spellStart"/>
+      <w:r>
+        <w:rPr>
+          <w:sz w:val="28"/>
+          <w:szCs w:val="28"/>
+        </w:rPr>
+        <w:t>runtime</w:t>
+      </w:r>
+      <w:proofErr w:type="spellEnd"/>
+      <w:r>
+        <w:rPr>
+          <w:sz w:val="28"/>
+          <w:szCs w:val="28"/>
+        </w:rPr>
+        <w:t xml:space="preserve"> è:</w:t>
       </w:r>
     </w:p>
     <w:p>
@@ -520,22 +806,48 @@
           <w:szCs w:val="28"/>
         </w:rPr>
       </w:pPr>
-      <w:r>
-        <w:rPr>
-          <w:sz w:val="28"/>
-          <w:szCs w:val="28"/>
-        </w:rPr>
-        <w:t>Jvm manda il codice al byte code verifier per controllarne il formato</w:t>
-      </w:r>
-    </w:p>
-    <w:p>
-      <w:pPr>
-        <w:rPr>
-          <w:sz w:val="28"/>
-          <w:szCs w:val="28"/>
-          <w:lang w:val="en-GB"/>
-        </w:rPr>
-      </w:pPr>
+      <w:proofErr w:type="spellStart"/>
+      <w:r>
+        <w:rPr>
+          <w:sz w:val="28"/>
+          <w:szCs w:val="28"/>
+        </w:rPr>
+        <w:t>Jvm</w:t>
+      </w:r>
+      <w:proofErr w:type="spellEnd"/>
+      <w:r>
+        <w:rPr>
+          <w:sz w:val="28"/>
+          <w:szCs w:val="28"/>
+        </w:rPr>
+        <w:t xml:space="preserve"> manda il codice al byte code </w:t>
+      </w:r>
+      <w:proofErr w:type="spellStart"/>
+      <w:r>
+        <w:rPr>
+          <w:sz w:val="28"/>
+          <w:szCs w:val="28"/>
+        </w:rPr>
+        <w:t>verifier</w:t>
+      </w:r>
+      <w:proofErr w:type="spellEnd"/>
+      <w:r>
+        <w:rPr>
+          <w:sz w:val="28"/>
+          <w:szCs w:val="28"/>
+        </w:rPr>
+        <w:t xml:space="preserve"> per controllarne il formato</w:t>
+      </w:r>
+    </w:p>
+    <w:p>
+      <w:pPr>
+        <w:rPr>
+          <w:sz w:val="28"/>
+          <w:szCs w:val="28"/>
+          <w:lang w:val="en-GB"/>
+        </w:rPr>
+      </w:pPr>
+      <w:proofErr w:type="spellStart"/>
       <w:r>
         <w:rPr>
           <w:sz w:val="28"/>
@@ -543,7 +855,16 @@
           <w:lang w:val="en-GB"/>
         </w:rPr>
         <w:lastRenderedPageBreak/>
-        <w:t>Jvm (java virtual machine)</w:t>
+        <w:t>Jvm</w:t>
+      </w:r>
+      <w:proofErr w:type="spellEnd"/>
+      <w:r>
+        <w:rPr>
+          <w:sz w:val="28"/>
+          <w:szCs w:val="28"/>
+          <w:lang w:val="en-GB"/>
+        </w:rPr>
+        <w:t xml:space="preserve"> (java virtual machine)</w:t>
       </w:r>
     </w:p>
     <w:p>
@@ -674,12 +995,21 @@
           <w:szCs w:val="28"/>
         </w:rPr>
       </w:pPr>
-      <w:r>
-        <w:rPr>
-          <w:sz w:val="28"/>
-          <w:szCs w:val="28"/>
-        </w:rPr>
-        <w:t>Main è il nome della classe e deve essere sempre con la lettera maiuscola, deve avere il nome del file</w:t>
+      <w:proofErr w:type="spellStart"/>
+      <w:r>
+        <w:rPr>
+          <w:sz w:val="28"/>
+          <w:szCs w:val="28"/>
+        </w:rPr>
+        <w:t>Main</w:t>
+      </w:r>
+      <w:proofErr w:type="spellEnd"/>
+      <w:r>
+        <w:rPr>
+          <w:sz w:val="28"/>
+          <w:szCs w:val="28"/>
+        </w:rPr>
+        <w:t xml:space="preserve"> è il nome della classe e deve essere sempre con la lettera maiuscola, deve avere il nome del file</w:t>
       </w:r>
     </w:p>
     <w:p>
@@ -695,6 +1025,2189 @@
           <w:szCs w:val="28"/>
         </w:rPr>
         <w:t>Funzioni: blocchi di codice che possiamo riutilizzare all’infinito</w:t>
+      </w:r>
+    </w:p>
+    <w:p>
+      <w:pPr>
+        <w:rPr>
+          <w:sz w:val="28"/>
+          <w:szCs w:val="28"/>
+        </w:rPr>
+      </w:pPr>
+    </w:p>
+    <w:p>
+      <w:pPr>
+        <w:rPr>
+          <w:color w:val="00B050"/>
+          <w:sz w:val="28"/>
+          <w:szCs w:val="28"/>
+        </w:rPr>
+      </w:pPr>
+      <w:r>
+        <w:rPr>
+          <w:color w:val="00B050"/>
+          <w:sz w:val="28"/>
+          <w:szCs w:val="28"/>
+        </w:rPr>
+        <w:t xml:space="preserve">Come funziona il </w:t>
+      </w:r>
+      <w:proofErr w:type="spellStart"/>
+      <w:r>
+        <w:rPr>
+          <w:color w:val="00B050"/>
+          <w:sz w:val="28"/>
+          <w:szCs w:val="28"/>
+        </w:rPr>
+        <w:t>compiler</w:t>
+      </w:r>
+      <w:proofErr w:type="spellEnd"/>
+      <w:r>
+        <w:rPr>
+          <w:color w:val="00B050"/>
+          <w:sz w:val="28"/>
+          <w:szCs w:val="28"/>
+        </w:rPr>
+        <w:t>?</w:t>
+      </w:r>
+    </w:p>
+    <w:p>
+      <w:pPr>
+        <w:rPr>
+          <w:sz w:val="28"/>
+          <w:szCs w:val="28"/>
+        </w:rPr>
+      </w:pPr>
+      <w:r>
+        <w:rPr>
+          <w:sz w:val="28"/>
+          <w:szCs w:val="28"/>
+        </w:rPr>
+        <w:t>Scriviamo un semplice programma chiamandolo Main.java:</w:t>
+      </w:r>
+    </w:p>
+    <w:p>
+      <w:pPr>
+        <w:rPr>
+          <w:sz w:val="28"/>
+          <w:szCs w:val="28"/>
+        </w:rPr>
+      </w:pPr>
+      <w:r>
+        <w:rPr>
+          <w:sz w:val="28"/>
+          <w:szCs w:val="28"/>
+        </w:rPr>
+        <w:t xml:space="preserve">public class </w:t>
+      </w:r>
+      <w:proofErr w:type="spellStart"/>
+      <w:r>
+        <w:rPr>
+          <w:sz w:val="28"/>
+          <w:szCs w:val="28"/>
+        </w:rPr>
+        <w:t>Main</w:t>
+      </w:r>
+      <w:proofErr w:type="spellEnd"/>
+      <w:r>
+        <w:rPr>
+          <w:sz w:val="28"/>
+          <w:szCs w:val="28"/>
+        </w:rPr>
+        <w:t>{</w:t>
+      </w:r>
+    </w:p>
+    <w:p>
+      <w:pPr>
+        <w:rPr>
+          <w:sz w:val="28"/>
+          <w:szCs w:val="28"/>
+          <w:lang w:val="en-GB"/>
+        </w:rPr>
+      </w:pPr>
+      <w:r>
+        <w:rPr>
+          <w:sz w:val="28"/>
+          <w:szCs w:val="28"/>
+        </w:rPr>
+        <w:tab/>
+      </w:r>
+      <w:r>
+        <w:rPr>
+          <w:sz w:val="28"/>
+          <w:szCs w:val="28"/>
+          <w:lang w:val="en-GB"/>
+        </w:rPr>
+        <w:t>public static void main(S</w:t>
+      </w:r>
+      <w:r>
+        <w:rPr>
+          <w:sz w:val="28"/>
+          <w:szCs w:val="28"/>
+          <w:lang w:val="en-GB"/>
+        </w:rPr>
+        <w:t xml:space="preserve">tring[] </w:t>
+      </w:r>
+      <w:proofErr w:type="spellStart"/>
+      <w:r>
+        <w:rPr>
+          <w:sz w:val="28"/>
+          <w:szCs w:val="28"/>
+          <w:lang w:val="en-GB"/>
+        </w:rPr>
+        <w:t>args</w:t>
+      </w:r>
+      <w:proofErr w:type="spellEnd"/>
+      <w:r>
+        <w:rPr>
+          <w:sz w:val="28"/>
+          <w:szCs w:val="28"/>
+          <w:lang w:val="en-GB"/>
+        </w:rPr>
+        <w:t>) {</w:t>
+      </w:r>
+    </w:p>
+    <w:p>
+      <w:pPr>
+        <w:rPr>
+          <w:sz w:val="28"/>
+          <w:szCs w:val="28"/>
+          <w:lang w:val="en-GB"/>
+        </w:rPr>
+      </w:pPr>
+      <w:r>
+        <w:rPr>
+          <w:sz w:val="28"/>
+          <w:szCs w:val="28"/>
+          <w:lang w:val="en-GB"/>
+        </w:rPr>
+        <w:tab/>
+      </w:r>
+      <w:r>
+        <w:rPr>
+          <w:sz w:val="28"/>
+          <w:szCs w:val="28"/>
+          <w:lang w:val="en-GB"/>
+        </w:rPr>
+        <w:tab/>
+      </w:r>
+      <w:proofErr w:type="spellStart"/>
+      <w:r>
+        <w:rPr>
+          <w:sz w:val="28"/>
+          <w:szCs w:val="28"/>
+          <w:lang w:val="en-GB"/>
+        </w:rPr>
+        <w:t>System.out.println</w:t>
+      </w:r>
+      <w:proofErr w:type="spellEnd"/>
+      <w:r>
+        <w:rPr>
+          <w:sz w:val="28"/>
+          <w:szCs w:val="28"/>
+          <w:lang w:val="en-GB"/>
+        </w:rPr>
+        <w:t>(“Hello”)</w:t>
+      </w:r>
+    </w:p>
+    <w:p>
+      <w:pPr>
+        <w:ind w:firstLine="708"/>
+        <w:rPr>
+          <w:sz w:val="28"/>
+          <w:szCs w:val="28"/>
+          <w:lang w:val="en-GB"/>
+        </w:rPr>
+      </w:pPr>
+      <w:r>
+        <w:rPr>
+          <w:sz w:val="28"/>
+          <w:szCs w:val="28"/>
+          <w:lang w:val="en-GB"/>
+        </w:rPr>
+        <w:t>}</w:t>
+      </w:r>
+    </w:p>
+    <w:p>
+      <w:pPr>
+        <w:rPr>
+          <w:sz w:val="28"/>
+          <w:szCs w:val="28"/>
+          <w:lang w:val="en-GB"/>
+        </w:rPr>
+      </w:pPr>
+      <w:r>
+        <w:rPr>
+          <w:sz w:val="28"/>
+          <w:szCs w:val="28"/>
+          <w:lang w:val="en-GB"/>
+        </w:rPr>
+        <w:t>}</w:t>
+      </w:r>
+    </w:p>
+    <w:p>
+      <w:pPr>
+        <w:rPr>
+          <w:sz w:val="28"/>
+          <w:szCs w:val="28"/>
+        </w:rPr>
+      </w:pPr>
+      <w:r>
+        <w:rPr>
+          <w:sz w:val="28"/>
+          <w:szCs w:val="28"/>
+        </w:rPr>
+        <w:t xml:space="preserve">Per farlo compilare, trasformarlo in </w:t>
+      </w:r>
+      <w:r>
+        <w:rPr>
+          <w:sz w:val="28"/>
+          <w:szCs w:val="28"/>
+        </w:rPr>
+        <w:t xml:space="preserve">byte code scriviamo sul terminale </w:t>
+      </w:r>
+      <w:proofErr w:type="spellStart"/>
+      <w:r>
+        <w:rPr>
+          <w:sz w:val="28"/>
+          <w:szCs w:val="28"/>
+        </w:rPr>
+        <w:t>javac</w:t>
+      </w:r>
+      <w:proofErr w:type="spellEnd"/>
+      <w:r>
+        <w:rPr>
+          <w:sz w:val="28"/>
+          <w:szCs w:val="28"/>
+        </w:rPr>
+        <w:t xml:space="preserve"> + nome del file.java all’interno del nostro terminale.</w:t>
+      </w:r>
+    </w:p>
+    <w:p>
+      <w:pPr>
+        <w:rPr>
+          <w:noProof/>
+          <w:sz w:val="28"/>
+          <w:szCs w:val="28"/>
+        </w:rPr>
+      </w:pPr>
+    </w:p>
+    <w:p>
+      <w:pPr>
+        <w:rPr>
+          <w:sz w:val="28"/>
+          <w:szCs w:val="28"/>
+        </w:rPr>
+      </w:pPr>
+      <w:r>
+        <w:rPr>
+          <w:noProof/>
+          <w:sz w:val="28"/>
+          <w:szCs w:val="28"/>
+        </w:rPr>
+        <mc:AlternateContent>
+          <mc:Choice Requires="wpi">
+            <w:drawing>
+              <wp:anchor distT="0" distB="0" distL="114300" distR="114300" simplePos="0" relativeHeight="251659264" behindDoc="0" locked="0" layoutInCell="1" allowOverlap="1" wp14:anchorId="16D0FBA9" wp14:editId="233DC8C3">
+                <wp:simplePos x="0" y="0"/>
+                <wp:positionH relativeFrom="column">
+                  <wp:posOffset>4568070</wp:posOffset>
+                </wp:positionH>
+                <wp:positionV relativeFrom="paragraph">
+                  <wp:posOffset>204710</wp:posOffset>
+                </wp:positionV>
+                <wp:extent cx="1081800" cy="15120"/>
+                <wp:effectExtent l="76200" t="133350" r="118745" b="156845"/>
+                <wp:wrapNone/>
+                <wp:docPr id="3" name="Input penna 3"/>
+                <wp:cNvGraphicFramePr/>
+                <a:graphic xmlns:a="http://schemas.openxmlformats.org/drawingml/2006/main">
+                  <a:graphicData uri="http://schemas.microsoft.com/office/word/2010/wordprocessingInk">
+                    <w14:contentPart bwMode="auto" r:id="rId6">
+                      <w14:nvContentPartPr>
+                        <w14:cNvContentPartPr/>
+                      </w14:nvContentPartPr>
+                      <w14:xfrm>
+                        <a:off x="0" y="0"/>
+                        <a:ext cx="1081800" cy="15120"/>
+                      </w14:xfrm>
+                    </w14:contentPart>
+                  </a:graphicData>
+                </a:graphic>
+              </wp:anchor>
+            </w:drawing>
+          </mc:Choice>
+          <mc:Fallback>
+            <w:pict>
+              <v:shapetype w14:anchorId="642E1617" id="_x0000_t75" coordsize="21600,21600" o:spt="75" o:preferrelative="t" path="m@4@5l@4@11@9@11@9@5xe" filled="f" stroked="f">
+                <v:stroke joinstyle="miter"/>
+                <v:formulas>
+                  <v:f eqn="if lineDrawn pixelLineWidth 0"/>
+                  <v:f eqn="sum @0 1 0"/>
+                  <v:f eqn="sum 0 0 @1"/>
+                  <v:f eqn="prod @2 1 2"/>
+                  <v:f eqn="prod @3 21600 pixelWidth"/>
+                  <v:f eqn="prod @3 21600 pixelHeight"/>
+                  <v:f eqn="sum @0 0 1"/>
+                  <v:f eqn="prod @6 1 2"/>
+                  <v:f eqn="prod @7 21600 pixelWidth"/>
+                  <v:f eqn="sum @8 21600 0"/>
+                  <v:f eqn="prod @7 21600 pixelHeight"/>
+                  <v:f eqn="sum @10 21600 0"/>
+                </v:formulas>
+                <v:path o:extrusionok="f" gradientshapeok="t" o:connecttype="rect"/>
+                <o:lock v:ext="edit" aspectratio="t"/>
+              </v:shapetype>
+              <v:shape id="Input penna 3" o:spid="_x0000_s1026" type="#_x0000_t75" style="position:absolute;margin-left:355.5pt;margin-top:7.6pt;width:93.7pt;height:18.2pt;z-index:251659264;visibility:visible;mso-wrap-style:square;mso-wrap-distance-left:9pt;mso-wrap-distance-top:0;mso-wrap-distance-right:9pt;mso-wrap-distance-bottom:0;mso-position-horizontal:absolute;mso-position-horizontal-relative:text;mso-position-vertical:absolute;mso-position-vertical-relative:text" o:gfxdata="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">
+                <v:imagedata r:id="rId7" o:title=""/>
+              </v:shape>
+            </w:pict>
+          </mc:Fallback>
+        </mc:AlternateContent>
+      </w:r>
+      <w:r>
+        <w:rPr>
+          <w:noProof/>
+          <w:sz w:val="28"/>
+          <w:szCs w:val="28"/>
+        </w:rPr>
+        <w:drawing>
+          <wp:inline distT="0" distB="0" distL="0" distR="0" wp14:anchorId="5FA61179" wp14:editId="3E8C28D3">
+            <wp:extent cx="5867400" cy="739388"/>
+            <wp:effectExtent l="0" t="0" r="0" b="3810"/>
+            <wp:docPr id="2" name="Immagine 2" descr="C:\Windows\System32\cmd.exe"/>
+            <wp:cNvGraphicFramePr>
+              <a:graphicFrameLocks xmlns:a="http://schemas.openxmlformats.org/drawingml/2006/main" noChangeAspect="1"/>
+            </wp:cNvGraphicFramePr>
+            <a:graphic xmlns:a="http://schemas.openxmlformats.org/drawingml/2006/main">
+              <a:graphicData uri="http://schemas.openxmlformats.org/drawingml/2006/picture">
+                <pic:pic xmlns:pic="http://schemas.openxmlformats.org/drawingml/2006/picture">
+                  <pic:nvPicPr>
+                    <pic:cNvPr id="2" name="Immagine 2" descr="C:\Windows\System32\cmd.exe"/>
+                    <pic:cNvPicPr/>
+                  </pic:nvPicPr>
+                  <pic:blipFill rotWithShape="1">
+                    <a:blip r:embed="rId8">
+                      <a:extLst>
+                        <a:ext uri="{28A0092B-C50C-407E-A947-70E740481C1C}">
+                          <a14:useLocalDpi xmlns:a14="http://schemas.microsoft.com/office/drawing/2010/main" val="0"/>
+                        </a:ext>
+                      </a:extLst>
+                    </a:blip>
+                    <a:srcRect t="72468" r="38743" b="7109"/>
+                    <a:stretch/>
+                  </pic:blipFill>
+                  <pic:spPr bwMode="auto">
+                    <a:xfrm>
+                      <a:off x="0" y="0"/>
+                      <a:ext cx="5917918" cy="745754"/>
+                    </a:xfrm>
+                    <a:prstGeom prst="rect">
+                      <a:avLst/>
+                    </a:prstGeom>
+                    <a:ln>
+                      <a:noFill/>
+                    </a:ln>
+                    <a:extLst>
+                      <a:ext uri="{53640926-AAD7-44D8-BBD7-CCE9431645EC}">
+                        <a14:shadowObscured xmlns:a14="http://schemas.microsoft.com/office/drawing/2010/main"/>
+                      </a:ext>
+                    </a:extLst>
+                  </pic:spPr>
+                </pic:pic>
+              </a:graphicData>
+            </a:graphic>
+          </wp:inline>
+        </w:drawing>
+      </w:r>
+    </w:p>
+    <w:p>
+      <w:pPr>
+        <w:rPr>
+          <w:sz w:val="28"/>
+          <w:szCs w:val="28"/>
+        </w:rPr>
+      </w:pPr>
+      <w:r>
+        <w:rPr>
+          <w:sz w:val="28"/>
+          <w:szCs w:val="28"/>
+        </w:rPr>
+        <w:t xml:space="preserve">Dopo che avrà compilato correttamente comparirà nella cartella un </w:t>
+      </w:r>
+      <w:proofErr w:type="spellStart"/>
+      <w:r>
+        <w:rPr>
+          <w:sz w:val="28"/>
+          <w:szCs w:val="28"/>
+        </w:rPr>
+        <w:t>file.class</w:t>
+      </w:r>
+      <w:proofErr w:type="spellEnd"/>
+      <w:r>
+        <w:rPr>
+          <w:sz w:val="28"/>
+          <w:szCs w:val="28"/>
+        </w:rPr>
+        <w:t>, quello sarà il nostro byte code.</w:t>
+      </w:r>
+      <w:r>
+        <w:rPr>
+          <w:sz w:val="28"/>
+          <w:szCs w:val="28"/>
+        </w:rPr>
+        <w:t xml:space="preserve"> Possiamo scegliere dove salvare il byte code scrivendo </w:t>
+      </w:r>
+      <w:proofErr w:type="spellStart"/>
+      <w:r>
+        <w:rPr>
+          <w:sz w:val="28"/>
+          <w:szCs w:val="28"/>
+        </w:rPr>
+        <w:t>javac</w:t>
+      </w:r>
+      <w:proofErr w:type="spellEnd"/>
+      <w:r>
+        <w:rPr>
+          <w:sz w:val="28"/>
+          <w:szCs w:val="28"/>
+        </w:rPr>
+        <w:t xml:space="preserve"> -d .. + nome file.  .. indica la directory prima, quindi nel nostro caso la cartella </w:t>
+      </w:r>
+      <w:proofErr w:type="spellStart"/>
+      <w:r>
+        <w:rPr>
+          <w:sz w:val="28"/>
+          <w:szCs w:val="28"/>
+        </w:rPr>
+        <w:t>bootcamp</w:t>
+      </w:r>
+      <w:proofErr w:type="spellEnd"/>
+      <w:r>
+        <w:rPr>
+          <w:sz w:val="28"/>
+          <w:szCs w:val="28"/>
+        </w:rPr>
+        <w:t>.</w:t>
+      </w:r>
+      <w:r>
+        <w:rPr>
+          <w:sz w:val="28"/>
+          <w:szCs w:val="28"/>
+        </w:rPr>
+        <w:t xml:space="preserve"> Di solito il byte code non va insieme al source code ma in folder diversi.</w:t>
+      </w:r>
+    </w:p>
+    <w:p>
+      <w:pPr>
+        <w:rPr>
+          <w:sz w:val="28"/>
+          <w:szCs w:val="28"/>
+        </w:rPr>
+      </w:pPr>
+      <w:r>
+        <w:rPr>
+          <w:noProof/>
+          <w:sz w:val="28"/>
+          <w:szCs w:val="28"/>
+        </w:rPr>
+        <mc:AlternateContent>
+          <mc:Choice Requires="wpi">
+            <w:drawing>
+              <wp:anchor distT="0" distB="0" distL="114300" distR="114300" simplePos="0" relativeHeight="251660288" behindDoc="0" locked="0" layoutInCell="1" allowOverlap="1" wp14:anchorId="7D8CAE8E" wp14:editId="707C2D32">
+                <wp:simplePos x="0" y="0"/>
+                <wp:positionH relativeFrom="column">
+                  <wp:posOffset>636150</wp:posOffset>
+                </wp:positionH>
+                <wp:positionV relativeFrom="paragraph">
+                  <wp:posOffset>1065625</wp:posOffset>
+                </wp:positionV>
+                <wp:extent cx="638640" cy="8280"/>
+                <wp:effectExtent l="95250" t="152400" r="104775" b="163195"/>
+                <wp:wrapNone/>
+                <wp:docPr id="5" name="Input penna 5"/>
+                <wp:cNvGraphicFramePr/>
+                <a:graphic xmlns:a="http://schemas.openxmlformats.org/drawingml/2006/main">
+                  <a:graphicData uri="http://schemas.microsoft.com/office/word/2010/wordprocessingInk">
+                    <w14:contentPart bwMode="auto" r:id="rId9">
+                      <w14:nvContentPartPr>
+                        <w14:cNvContentPartPr/>
+                      </w14:nvContentPartPr>
+                      <w14:xfrm>
+                        <a:off x="0" y="0"/>
+                        <a:ext cx="638640" cy="8280"/>
+                      </w14:xfrm>
+                    </w14:contentPart>
+                  </a:graphicData>
+                </a:graphic>
+              </wp:anchor>
+            </w:drawing>
+          </mc:Choice>
+          <mc:Fallback>
+            <w:pict>
+              <v:shape w14:anchorId="6E17FC89" id="Input penna 5" o:spid="_x0000_s1026" type="#_x0000_t75" style="position:absolute;margin-left:45.9pt;margin-top:75.4pt;width:58.8pt;height:17.65pt;z-index:251660288;visibility:visible;mso-wrap-style:square;mso-wrap-distance-left:9pt;mso-wrap-distance-top:0;mso-wrap-distance-right:9pt;mso-wrap-distance-bottom:0;mso-position-horizontal:absolute;mso-position-horizontal-relative:text;mso-position-vertical:absolute;mso-position-vertical-relative:text" o:gfxdata="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">
+                <v:imagedata r:id="rId10" o:title=""/>
+              </v:shape>
+            </w:pict>
+          </mc:Fallback>
+        </mc:AlternateContent>
+      </w:r>
+      <w:r>
+        <w:rPr>
+          <w:noProof/>
+          <w:sz w:val="28"/>
+          <w:szCs w:val="28"/>
+        </w:rPr>
+        <w:drawing>
+          <wp:inline distT="0" distB="0" distL="0" distR="0" wp14:anchorId="7B48ADA4" wp14:editId="673A7F9C">
+            <wp:extent cx="6111240" cy="1643846"/>
+            <wp:effectExtent l="0" t="0" r="3810" b="0"/>
+            <wp:docPr id="4" name="Immagine 4" descr="first_tutorial"/>
+            <wp:cNvGraphicFramePr>
+              <a:graphicFrameLocks xmlns:a="http://schemas.openxmlformats.org/drawingml/2006/main" noChangeAspect="1"/>
+            </wp:cNvGraphicFramePr>
+            <a:graphic xmlns:a="http://schemas.openxmlformats.org/drawingml/2006/main">
+              <a:graphicData uri="http://schemas.openxmlformats.org/drawingml/2006/picture">
+                <pic:pic xmlns:pic="http://schemas.openxmlformats.org/drawingml/2006/picture">
+                  <pic:nvPicPr>
+                    <pic:cNvPr id="4" name="Immagine 4" descr="first_tutorial"/>
+                    <pic:cNvPicPr/>
+                  </pic:nvPicPr>
+                  <pic:blipFill rotWithShape="1">
+                    <a:blip r:embed="rId11">
+                      <a:extLst>
+                        <a:ext uri="{28A0092B-C50C-407E-A947-70E740481C1C}">
+                          <a14:useLocalDpi xmlns:a14="http://schemas.microsoft.com/office/drawing/2010/main" val="0"/>
+                        </a:ext>
+                      </a:extLst>
+                    </a:blip>
+                    <a:srcRect l="20046" t="27061" r="1266" b="23473"/>
+                    <a:stretch/>
+                  </pic:blipFill>
+                  <pic:spPr bwMode="auto">
+                    <a:xfrm>
+                      <a:off x="0" y="0"/>
+                      <a:ext cx="6128357" cy="1648450"/>
+                    </a:xfrm>
+                    <a:prstGeom prst="rect">
+                      <a:avLst/>
+                    </a:prstGeom>
+                    <a:ln>
+                      <a:noFill/>
+                    </a:ln>
+                    <a:extLst>
+                      <a:ext uri="{53640926-AAD7-44D8-BBD7-CCE9431645EC}">
+                        <a14:shadowObscured xmlns:a14="http://schemas.microsoft.com/office/drawing/2010/main"/>
+                      </a:ext>
+                    </a:extLst>
+                  </pic:spPr>
+                </pic:pic>
+              </a:graphicData>
+            </a:graphic>
+          </wp:inline>
+        </w:drawing>
+      </w:r>
+    </w:p>
+    <w:p>
+      <w:pPr>
+        <w:rPr>
+          <w:sz w:val="28"/>
+          <w:szCs w:val="28"/>
+        </w:rPr>
+      </w:pPr>
+      <w:r>
+        <w:rPr>
+          <w:sz w:val="28"/>
+          <w:szCs w:val="28"/>
+        </w:rPr>
+        <w:t xml:space="preserve">Per eseguirlo basta che scriviamo nel terminale java + nome </w:t>
+      </w:r>
+    </w:p>
+    <w:p>
+      <w:pPr>
+        <w:rPr>
+          <w:sz w:val="28"/>
+          <w:szCs w:val="28"/>
+        </w:rPr>
+      </w:pPr>
+      <w:r>
+        <w:rPr>
+          <w:noProof/>
+          <w:sz w:val="28"/>
+          <w:szCs w:val="28"/>
+        </w:rPr>
+        <mc:AlternateContent>
+          <mc:Choice Requires="wpi">
+            <w:drawing>
+              <wp:anchor distT="0" distB="0" distL="114300" distR="114300" simplePos="0" relativeHeight="251661312" behindDoc="0" locked="0" layoutInCell="1" allowOverlap="1" wp14:anchorId="37821A5A" wp14:editId="2675372E">
+                <wp:simplePos x="0" y="0"/>
+                <wp:positionH relativeFrom="column">
+                  <wp:posOffset>5154510</wp:posOffset>
+                </wp:positionH>
+                <wp:positionV relativeFrom="paragraph">
+                  <wp:posOffset>187085</wp:posOffset>
+                </wp:positionV>
+                <wp:extent cx="829080" cy="8280"/>
+                <wp:effectExtent l="95250" t="152400" r="104775" b="163195"/>
+                <wp:wrapNone/>
+                <wp:docPr id="8" name="Input penna 8"/>
+                <wp:cNvGraphicFramePr/>
+                <a:graphic xmlns:a="http://schemas.openxmlformats.org/drawingml/2006/main">
+                  <a:graphicData uri="http://schemas.microsoft.com/office/word/2010/wordprocessingInk">
+                    <w14:contentPart bwMode="auto" r:id="rId12">
+                      <w14:nvContentPartPr>
+                        <w14:cNvContentPartPr/>
+                      </w14:nvContentPartPr>
+                      <w14:xfrm>
+                        <a:off x="0" y="0"/>
+                        <a:ext cx="829080" cy="8280"/>
+                      </w14:xfrm>
+                    </w14:contentPart>
+                  </a:graphicData>
+                </a:graphic>
+              </wp:anchor>
+            </w:drawing>
+          </mc:Choice>
+          <mc:Fallback>
+            <w:pict>
+              <v:shape w14:anchorId="6523B162" id="Input penna 8" o:spid="_x0000_s1026" type="#_x0000_t75" style="position:absolute;margin-left:401.65pt;margin-top:6.25pt;width:73.8pt;height:17.65pt;z-index:251661312;visibility:visible;mso-wrap-style:square;mso-wrap-distance-left:9pt;mso-wrap-distance-top:0;mso-wrap-distance-right:9pt;mso-wrap-distance-bottom:0;mso-position-horizontal:absolute;mso-position-horizontal-relative:text;mso-position-vertical:absolute;mso-position-vertical-relative:text" o:gfxdata="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">
+                <v:imagedata r:id="rId13" o:title=""/>
+              </v:shape>
+            </w:pict>
+          </mc:Fallback>
+        </mc:AlternateContent>
+      </w:r>
+      <w:r>
+        <w:rPr>
+          <w:noProof/>
+          <w:sz w:val="28"/>
+          <w:szCs w:val="28"/>
+        </w:rPr>
+        <w:drawing>
+          <wp:inline distT="0" distB="0" distL="0" distR="0" wp14:anchorId="55F74952" wp14:editId="474A07C9">
+            <wp:extent cx="6149340" cy="1134619"/>
+            <wp:effectExtent l="0" t="0" r="3810" b="8890"/>
+            <wp:docPr id="6" name="Immagine 6" descr="C:\Windows\System32\cmd.exe"/>
+            <wp:cNvGraphicFramePr>
+              <a:graphicFrameLocks xmlns:a="http://schemas.openxmlformats.org/drawingml/2006/main" noChangeAspect="1"/>
+            </wp:cNvGraphicFramePr>
+            <a:graphic xmlns:a="http://schemas.openxmlformats.org/drawingml/2006/main">
+              <a:graphicData uri="http://schemas.openxmlformats.org/drawingml/2006/picture">
+                <pic:pic xmlns:pic="http://schemas.openxmlformats.org/drawingml/2006/picture">
+                  <pic:nvPicPr>
+                    <pic:cNvPr id="6" name="Immagine 6" descr="C:\Windows\System32\cmd.exe"/>
+                    <pic:cNvPicPr/>
+                  </pic:nvPicPr>
+                  <pic:blipFill rotWithShape="1">
+                    <a:blip r:embed="rId14">
+                      <a:extLst>
+                        <a:ext uri="{28A0092B-C50C-407E-A947-70E740481C1C}">
+                          <a14:useLocalDpi xmlns:a14="http://schemas.microsoft.com/office/drawing/2010/main" val="0"/>
+                        </a:ext>
+                      </a:extLst>
+                    </a:blip>
+                    <a:srcRect t="72468" r="43598"/>
+                    <a:stretch/>
+                  </pic:blipFill>
+                  <pic:spPr bwMode="auto">
+                    <a:xfrm>
+                      <a:off x="0" y="0"/>
+                      <a:ext cx="6195401" cy="1143118"/>
+                    </a:xfrm>
+                    <a:prstGeom prst="rect">
+                      <a:avLst/>
+                    </a:prstGeom>
+                    <a:ln>
+                      <a:noFill/>
+                    </a:ln>
+                    <a:extLst>
+                      <a:ext uri="{53640926-AAD7-44D8-BBD7-CCE9431645EC}">
+                        <a14:shadowObscured xmlns:a14="http://schemas.microsoft.com/office/drawing/2010/main"/>
+                      </a:ext>
+                    </a:extLst>
+                  </pic:spPr>
+                </pic:pic>
+              </a:graphicData>
+            </a:graphic>
+          </wp:inline>
+        </w:drawing>
+      </w:r>
+    </w:p>
+    <w:p>
+      <w:pPr>
+        <w:rPr>
+          <w:color w:val="0070C0"/>
+          <w:sz w:val="28"/>
+          <w:szCs w:val="28"/>
+        </w:rPr>
+      </w:pPr>
+      <w:r>
+        <w:rPr>
+          <w:color w:val="0070C0"/>
+          <w:sz w:val="28"/>
+          <w:szCs w:val="28"/>
+        </w:rPr>
+        <w:t xml:space="preserve">Public class </w:t>
+      </w:r>
+      <w:proofErr w:type="spellStart"/>
+      <w:r>
+        <w:rPr>
+          <w:color w:val="0070C0"/>
+          <w:sz w:val="28"/>
+          <w:szCs w:val="28"/>
+        </w:rPr>
+        <w:t>Main</w:t>
+      </w:r>
+      <w:proofErr w:type="spellEnd"/>
+      <w:r>
+        <w:rPr>
+          <w:color w:val="0070C0"/>
+          <w:sz w:val="28"/>
+          <w:szCs w:val="28"/>
+        </w:rPr>
+        <w:t>:</w:t>
+      </w:r>
+    </w:p>
+    <w:p>
+      <w:pPr>
+        <w:rPr>
+          <w:sz w:val="28"/>
+          <w:szCs w:val="28"/>
+        </w:rPr>
+      </w:pPr>
+      <w:r>
+        <w:rPr>
+          <w:sz w:val="28"/>
+          <w:szCs w:val="28"/>
+        </w:rPr>
+        <w:t>Public: classe accessibile da ovunque</w:t>
+      </w:r>
+    </w:p>
+    <w:p>
+      <w:pPr>
+        <w:rPr>
+          <w:sz w:val="28"/>
+          <w:szCs w:val="28"/>
+        </w:rPr>
+      </w:pPr>
+      <w:r>
+        <w:rPr>
+          <w:sz w:val="28"/>
+          <w:szCs w:val="28"/>
+        </w:rPr>
+        <w:t>Classe: insieme di metodi e proprietà</w:t>
+      </w:r>
+    </w:p>
+    <w:p>
+      <w:pPr>
+        <w:rPr>
+          <w:sz w:val="28"/>
+          <w:szCs w:val="28"/>
+        </w:rPr>
+      </w:pPr>
+      <w:r>
+        <w:rPr>
+          <w:sz w:val="28"/>
+          <w:szCs w:val="28"/>
+        </w:rPr>
+        <w:t>Il nome del file DEVE ESSERE uguale a quello della CLASSE!</w:t>
+      </w:r>
+    </w:p>
+    <w:p>
+      <w:pPr>
+        <w:rPr>
+          <w:color w:val="0070C0"/>
+          <w:sz w:val="28"/>
+          <w:szCs w:val="28"/>
+          <w:lang w:val="en-GB"/>
+        </w:rPr>
+      </w:pPr>
+      <w:r>
+        <w:rPr>
+          <w:color w:val="0070C0"/>
+          <w:sz w:val="28"/>
+          <w:szCs w:val="28"/>
+          <w:lang w:val="en-GB"/>
+        </w:rPr>
+        <w:t xml:space="preserve">Public static void main (String[] </w:t>
+      </w:r>
+      <w:proofErr w:type="spellStart"/>
+      <w:r>
+        <w:rPr>
+          <w:color w:val="0070C0"/>
+          <w:sz w:val="28"/>
+          <w:szCs w:val="28"/>
+          <w:lang w:val="en-GB"/>
+        </w:rPr>
+        <w:t>args</w:t>
+      </w:r>
+      <w:proofErr w:type="spellEnd"/>
+      <w:r>
+        <w:rPr>
+          <w:color w:val="0070C0"/>
+          <w:sz w:val="28"/>
+          <w:szCs w:val="28"/>
+          <w:lang w:val="en-GB"/>
+        </w:rPr>
+        <w:t>)</w:t>
+      </w:r>
+      <w:r>
+        <w:rPr>
+          <w:color w:val="0070C0"/>
+          <w:sz w:val="28"/>
+          <w:szCs w:val="28"/>
+          <w:lang w:val="en-GB"/>
+        </w:rPr>
+        <w:t>:</w:t>
+      </w:r>
+    </w:p>
+    <w:p>
+      <w:pPr>
+        <w:rPr>
+          <w:sz w:val="28"/>
+          <w:szCs w:val="28"/>
+        </w:rPr>
+      </w:pPr>
+      <w:r>
+        <w:rPr>
+          <w:sz w:val="28"/>
+          <w:szCs w:val="28"/>
+        </w:rPr>
+        <w:t xml:space="preserve">Il </w:t>
+      </w:r>
+      <w:proofErr w:type="spellStart"/>
+      <w:r>
+        <w:rPr>
+          <w:sz w:val="28"/>
+          <w:szCs w:val="28"/>
+        </w:rPr>
+        <w:t>main</w:t>
+      </w:r>
+      <w:proofErr w:type="spellEnd"/>
+      <w:r>
+        <w:rPr>
+          <w:sz w:val="28"/>
+          <w:szCs w:val="28"/>
+        </w:rPr>
+        <w:t>:</w:t>
+      </w:r>
+      <w:r>
+        <w:rPr>
+          <w:sz w:val="28"/>
+          <w:szCs w:val="28"/>
+        </w:rPr>
+        <w:t xml:space="preserve"> deve esserci in ogni classe.</w:t>
+      </w:r>
+    </w:p>
+    <w:p>
+      <w:pPr>
+        <w:rPr>
+          <w:sz w:val="28"/>
+          <w:szCs w:val="28"/>
+        </w:rPr>
+      </w:pPr>
+      <w:r>
+        <w:rPr>
+          <w:sz w:val="28"/>
+          <w:szCs w:val="28"/>
+        </w:rPr>
+        <w:t>Public</w:t>
+      </w:r>
+      <w:r>
+        <w:rPr>
+          <w:sz w:val="28"/>
+          <w:szCs w:val="28"/>
+        </w:rPr>
+        <w:t>:</w:t>
+      </w:r>
+      <w:r>
+        <w:rPr>
+          <w:sz w:val="28"/>
+          <w:szCs w:val="28"/>
+        </w:rPr>
+        <w:t xml:space="preserve"> perché non avrebbe senso non rendere questo metodo visibile a tutti.</w:t>
+      </w:r>
+    </w:p>
+    <w:p>
+      <w:pPr>
+        <w:rPr>
+          <w:sz w:val="28"/>
+          <w:szCs w:val="28"/>
+        </w:rPr>
+      </w:pPr>
+      <w:proofErr w:type="spellStart"/>
+      <w:r>
+        <w:rPr>
+          <w:sz w:val="28"/>
+          <w:szCs w:val="28"/>
+        </w:rPr>
+        <w:t>Static</w:t>
+      </w:r>
+      <w:proofErr w:type="spellEnd"/>
+      <w:r>
+        <w:rPr>
+          <w:sz w:val="28"/>
+          <w:szCs w:val="28"/>
+        </w:rPr>
+        <w:t xml:space="preserve">: il metodo </w:t>
+      </w:r>
+      <w:proofErr w:type="spellStart"/>
+      <w:r>
+        <w:rPr>
+          <w:sz w:val="28"/>
+          <w:szCs w:val="28"/>
+        </w:rPr>
+        <w:t>main</w:t>
+      </w:r>
+      <w:proofErr w:type="spellEnd"/>
+      <w:r>
+        <w:rPr>
+          <w:sz w:val="28"/>
+          <w:szCs w:val="28"/>
+        </w:rPr>
+        <w:t xml:space="preserve"> appartiene alla classe </w:t>
+      </w:r>
+      <w:proofErr w:type="spellStart"/>
+      <w:r>
+        <w:rPr>
+          <w:sz w:val="28"/>
+          <w:szCs w:val="28"/>
+        </w:rPr>
+        <w:t>Main</w:t>
+      </w:r>
+      <w:proofErr w:type="spellEnd"/>
+      <w:r>
+        <w:rPr>
+          <w:sz w:val="28"/>
+          <w:szCs w:val="28"/>
+        </w:rPr>
+        <w:t>, il metodo fa riferimento alla classe in cui sta.</w:t>
+      </w:r>
+      <w:r>
+        <w:rPr>
+          <w:sz w:val="28"/>
+          <w:szCs w:val="28"/>
+        </w:rPr>
+        <w:t xml:space="preserve"> Ci permette di invocare la classe senza creare un oggetto </w:t>
+      </w:r>
+      <w:proofErr w:type="spellStart"/>
+      <w:r>
+        <w:rPr>
+          <w:sz w:val="28"/>
+          <w:szCs w:val="28"/>
+        </w:rPr>
+        <w:t>Main</w:t>
+      </w:r>
+      <w:proofErr w:type="spellEnd"/>
+      <w:r>
+        <w:rPr>
+          <w:sz w:val="28"/>
+          <w:szCs w:val="28"/>
+        </w:rPr>
+        <w:t>.</w:t>
+      </w:r>
+    </w:p>
+    <w:p>
+      <w:pPr>
+        <w:rPr>
+          <w:sz w:val="28"/>
+          <w:szCs w:val="28"/>
+        </w:rPr>
+      </w:pPr>
+      <w:r>
+        <w:rPr>
+          <w:sz w:val="28"/>
+          <w:szCs w:val="28"/>
+        </w:rPr>
+        <w:t xml:space="preserve">Void: </w:t>
+      </w:r>
+      <w:proofErr w:type="spellStart"/>
+      <w:r>
+        <w:rPr>
+          <w:sz w:val="28"/>
+          <w:szCs w:val="28"/>
+        </w:rPr>
+        <w:t>return</w:t>
+      </w:r>
+      <w:proofErr w:type="spellEnd"/>
+      <w:r>
+        <w:rPr>
+          <w:sz w:val="28"/>
+          <w:szCs w:val="28"/>
+        </w:rPr>
+        <w:t xml:space="preserve"> </w:t>
+      </w:r>
+      <w:proofErr w:type="spellStart"/>
+      <w:r>
+        <w:rPr>
+          <w:sz w:val="28"/>
+          <w:szCs w:val="28"/>
+        </w:rPr>
+        <w:t>type</w:t>
+      </w:r>
+      <w:proofErr w:type="spellEnd"/>
+      <w:r>
+        <w:rPr>
+          <w:sz w:val="28"/>
+          <w:szCs w:val="28"/>
+        </w:rPr>
+        <w:t>, non vogliamo che ci torni nessun valore.</w:t>
+      </w:r>
+    </w:p>
+    <w:p>
+      <w:pPr>
+        <w:rPr>
+          <w:sz w:val="28"/>
+          <w:szCs w:val="28"/>
+        </w:rPr>
+      </w:pPr>
+      <w:r>
+        <w:rPr>
+          <w:sz w:val="28"/>
+          <w:szCs w:val="28"/>
+        </w:rPr>
+        <w:t>(</w:t>
+      </w:r>
+      <w:proofErr w:type="spellStart"/>
+      <w:r>
+        <w:rPr>
+          <w:sz w:val="28"/>
+          <w:szCs w:val="28"/>
+        </w:rPr>
+        <w:t>String</w:t>
+      </w:r>
+      <w:proofErr w:type="spellEnd"/>
+      <w:r>
+        <w:rPr>
+          <w:sz w:val="28"/>
+          <w:szCs w:val="28"/>
+        </w:rPr>
+        <w:t xml:space="preserve">[] </w:t>
+      </w:r>
+      <w:proofErr w:type="spellStart"/>
+      <w:r>
+        <w:rPr>
+          <w:sz w:val="28"/>
+          <w:szCs w:val="28"/>
+        </w:rPr>
+        <w:t>args</w:t>
+      </w:r>
+      <w:proofErr w:type="spellEnd"/>
+      <w:r>
+        <w:rPr>
+          <w:sz w:val="28"/>
+          <w:szCs w:val="28"/>
+        </w:rPr>
+        <w:t>): collezione dell’argomento, è un array di stringh</w:t>
+      </w:r>
+      <w:r>
+        <w:rPr>
+          <w:sz w:val="28"/>
+          <w:szCs w:val="28"/>
+        </w:rPr>
+        <w:t>e</w:t>
+      </w:r>
+    </w:p>
+    <w:p>
+      <w:pPr>
+        <w:rPr>
+          <w:sz w:val="28"/>
+          <w:szCs w:val="28"/>
+        </w:rPr>
+      </w:pPr>
+      <w:r>
+        <w:rPr>
+          <w:sz w:val="28"/>
+          <w:szCs w:val="28"/>
+        </w:rPr>
+        <w:lastRenderedPageBreak/>
+        <w:t>Nel nostro progetto java abbiamo inserito il nostro file in un package e scritto all’interno del file qual è il package. Se vogliamo scrivere delle regole valide solo per il package in cui abbiamo messo alcuni file. Es: un metodo può essere acceduto solo ai file presenti in un determinato package. Questo ci aiuta con una maggiore sicurezza</w:t>
+      </w:r>
+    </w:p>
+    <w:p>
+      <w:pPr>
+        <w:rPr>
+          <w:sz w:val="28"/>
+          <w:szCs w:val="28"/>
+        </w:rPr>
+      </w:pPr>
+    </w:p>
+    <w:p>
+      <w:pPr>
+        <w:rPr>
+          <w:color w:val="00B050"/>
+          <w:sz w:val="28"/>
+          <w:szCs w:val="28"/>
+        </w:rPr>
+      </w:pPr>
+      <w:r>
+        <w:rPr>
+          <w:color w:val="00B050"/>
+          <w:sz w:val="28"/>
+          <w:szCs w:val="28"/>
+        </w:rPr>
+        <w:t>Come funzionano gli output in java?</w:t>
+      </w:r>
+    </w:p>
+    <w:p>
+      <w:pPr>
+        <w:rPr>
+          <w:color w:val="0070C0"/>
+          <w:sz w:val="28"/>
+          <w:szCs w:val="28"/>
+        </w:rPr>
+      </w:pPr>
+      <w:proofErr w:type="spellStart"/>
+      <w:r>
+        <w:rPr>
+          <w:color w:val="0070C0"/>
+          <w:sz w:val="28"/>
+          <w:szCs w:val="28"/>
+        </w:rPr>
+        <w:t>System.out.println</w:t>
+      </w:r>
+      <w:proofErr w:type="spellEnd"/>
+      <w:r>
+        <w:rPr>
+          <w:color w:val="0070C0"/>
+          <w:sz w:val="28"/>
+          <w:szCs w:val="28"/>
+        </w:rPr>
+        <w:t>();</w:t>
+      </w:r>
+    </w:p>
+    <w:p>
+      <w:pPr>
+        <w:rPr>
+          <w:sz w:val="28"/>
+          <w:szCs w:val="28"/>
+        </w:rPr>
+      </w:pPr>
+      <w:r>
+        <w:rPr>
+          <w:sz w:val="28"/>
+          <w:szCs w:val="28"/>
+        </w:rPr>
+        <w:t>La classe</w:t>
+      </w:r>
+      <w:r>
+        <w:rPr>
+          <w:sz w:val="28"/>
+          <w:szCs w:val="28"/>
+        </w:rPr>
+        <w:t xml:space="preserve"> Sy</w:t>
+      </w:r>
+      <w:r>
+        <w:rPr>
+          <w:sz w:val="28"/>
+          <w:szCs w:val="28"/>
+        </w:rPr>
+        <w:t>stem</w:t>
+      </w:r>
+      <w:r>
+        <w:rPr>
+          <w:sz w:val="28"/>
+          <w:szCs w:val="28"/>
+        </w:rPr>
+        <w:t xml:space="preserve"> è contenut</w:t>
+      </w:r>
+      <w:r>
+        <w:rPr>
+          <w:sz w:val="28"/>
+          <w:szCs w:val="28"/>
+        </w:rPr>
+        <w:t>a</w:t>
+      </w:r>
+      <w:r>
+        <w:rPr>
+          <w:sz w:val="28"/>
+          <w:szCs w:val="28"/>
+        </w:rPr>
+        <w:t xml:space="preserve"> nel package </w:t>
+      </w:r>
+      <w:proofErr w:type="spellStart"/>
+      <w:r>
+        <w:rPr>
+          <w:sz w:val="28"/>
+          <w:szCs w:val="28"/>
+        </w:rPr>
+        <w:t>lang</w:t>
+      </w:r>
+      <w:proofErr w:type="spellEnd"/>
+      <w:r>
+        <w:rPr>
+          <w:sz w:val="28"/>
+          <w:szCs w:val="28"/>
+        </w:rPr>
+        <w:t xml:space="preserve">, un package creato dai creatori di java che contiene una serie di metodi </w:t>
+      </w:r>
+      <w:r>
+        <w:rPr>
+          <w:sz w:val="28"/>
+          <w:szCs w:val="28"/>
+        </w:rPr>
+        <w:t xml:space="preserve">e classi </w:t>
+      </w:r>
+      <w:r>
+        <w:rPr>
+          <w:sz w:val="28"/>
+          <w:szCs w:val="28"/>
+        </w:rPr>
+        <w:t>per aiutarci a fare cose diverse.</w:t>
+      </w:r>
+    </w:p>
+    <w:p>
+      <w:pPr>
+        <w:rPr>
+          <w:sz w:val="28"/>
+          <w:szCs w:val="28"/>
+        </w:rPr>
+      </w:pPr>
+      <w:r>
+        <w:rPr>
+          <w:sz w:val="28"/>
+          <w:szCs w:val="28"/>
+        </w:rPr>
+        <w:t>Out: la classe system ha una va</w:t>
+      </w:r>
+      <w:r>
+        <w:rPr>
+          <w:sz w:val="28"/>
+          <w:szCs w:val="28"/>
+        </w:rPr>
+        <w:t xml:space="preserve">riabile di nome out che è un tipo di </w:t>
+      </w:r>
+      <w:proofErr w:type="spellStart"/>
+      <w:r>
+        <w:rPr>
+          <w:sz w:val="28"/>
+          <w:szCs w:val="28"/>
+        </w:rPr>
+        <w:t>PrintStream</w:t>
+      </w:r>
+      <w:proofErr w:type="spellEnd"/>
+      <w:r>
+        <w:rPr>
+          <w:sz w:val="28"/>
+          <w:szCs w:val="28"/>
+        </w:rPr>
+        <w:t xml:space="preserve"> (da la capacità ad un output di stampare vari tipi di dati)</w:t>
+      </w:r>
+      <w:r>
+        <w:rPr>
+          <w:sz w:val="28"/>
+          <w:szCs w:val="28"/>
+        </w:rPr>
+        <w:t xml:space="preserve">. Di default l’output stream </w:t>
+      </w:r>
+      <w:r>
+        <w:rPr>
+          <w:sz w:val="28"/>
+          <w:szCs w:val="28"/>
+        </w:rPr>
+        <w:t>è</w:t>
+      </w:r>
+      <w:r>
+        <w:rPr>
+          <w:sz w:val="28"/>
+          <w:szCs w:val="28"/>
+        </w:rPr>
+        <w:t xml:space="preserve"> la </w:t>
+      </w:r>
+      <w:proofErr w:type="spellStart"/>
+      <w:r>
+        <w:rPr>
+          <w:sz w:val="28"/>
+          <w:szCs w:val="28"/>
+        </w:rPr>
+        <w:t>command</w:t>
+      </w:r>
+      <w:proofErr w:type="spellEnd"/>
+      <w:r>
+        <w:rPr>
+          <w:sz w:val="28"/>
+          <w:szCs w:val="28"/>
+        </w:rPr>
+        <w:t xml:space="preserve"> line</w:t>
+      </w:r>
+      <w:r>
+        <w:rPr>
+          <w:sz w:val="28"/>
+          <w:szCs w:val="28"/>
+        </w:rPr>
+        <w:t xml:space="preserve"> ma possiamo stampare quello che vogliamo non sul terminale ma su un altro file e salvarlo da qualche parte</w:t>
+      </w:r>
+      <w:r>
+        <w:rPr>
+          <w:sz w:val="28"/>
+          <w:szCs w:val="28"/>
+        </w:rPr>
+        <w:t xml:space="preserve"> specificando out = file prima di scrivere il </w:t>
+      </w:r>
+      <w:proofErr w:type="spellStart"/>
+      <w:r>
+        <w:rPr>
+          <w:sz w:val="28"/>
+          <w:szCs w:val="28"/>
+        </w:rPr>
+        <w:t>syso</w:t>
+      </w:r>
+      <w:proofErr w:type="spellEnd"/>
+      <w:r>
+        <w:rPr>
+          <w:sz w:val="28"/>
+          <w:szCs w:val="28"/>
+        </w:rPr>
+        <w:t>.</w:t>
+      </w:r>
+    </w:p>
+    <w:p>
+      <w:pPr>
+        <w:rPr>
+          <w:sz w:val="28"/>
+          <w:szCs w:val="28"/>
+        </w:rPr>
+      </w:pPr>
+      <w:proofErr w:type="spellStart"/>
+      <w:r>
+        <w:rPr>
+          <w:sz w:val="28"/>
+          <w:szCs w:val="28"/>
+        </w:rPr>
+        <w:t>Println</w:t>
+      </w:r>
+      <w:proofErr w:type="spellEnd"/>
+      <w:r>
+        <w:rPr>
+          <w:sz w:val="28"/>
+          <w:szCs w:val="28"/>
+        </w:rPr>
+        <w:t xml:space="preserve">() è un metodo di </w:t>
+      </w:r>
+      <w:proofErr w:type="spellStart"/>
+      <w:r>
+        <w:rPr>
+          <w:sz w:val="28"/>
+          <w:szCs w:val="28"/>
+        </w:rPr>
+        <w:t>PrintStream</w:t>
+      </w:r>
+      <w:proofErr w:type="spellEnd"/>
+    </w:p>
+    <w:p>
+      <w:pPr>
+        <w:rPr>
+          <w:sz w:val="28"/>
+          <w:szCs w:val="28"/>
+        </w:rPr>
+      </w:pPr>
+    </w:p>
+    <w:p>
+      <w:pPr>
+        <w:rPr>
+          <w:color w:val="00B050"/>
+          <w:sz w:val="28"/>
+          <w:szCs w:val="28"/>
+        </w:rPr>
+      </w:pPr>
+      <w:r>
+        <w:rPr>
+          <w:color w:val="00B050"/>
+          <w:sz w:val="28"/>
+          <w:szCs w:val="28"/>
+        </w:rPr>
+        <w:t>Come funzionano gli input in java?</w:t>
+      </w:r>
+    </w:p>
+    <w:p>
+      <w:pPr>
+        <w:rPr>
+          <w:sz w:val="28"/>
+          <w:szCs w:val="28"/>
+        </w:rPr>
+      </w:pPr>
+      <w:r>
+        <w:rPr>
+          <w:sz w:val="28"/>
+          <w:szCs w:val="28"/>
+        </w:rPr>
+        <w:t xml:space="preserve">Utilizziamo la classe Scanner che è all’interno del package </w:t>
+      </w:r>
+      <w:proofErr w:type="spellStart"/>
+      <w:r>
+        <w:rPr>
+          <w:sz w:val="28"/>
+          <w:szCs w:val="28"/>
+        </w:rPr>
+        <w:t>java.util</w:t>
+      </w:r>
+      <w:proofErr w:type="spellEnd"/>
+      <w:r>
+        <w:rPr>
+          <w:sz w:val="28"/>
+          <w:szCs w:val="28"/>
+        </w:rPr>
+        <w:t xml:space="preserve"> quindi dovremmo importare </w:t>
+      </w:r>
+      <w:proofErr w:type="spellStart"/>
+      <w:r>
+        <w:rPr>
+          <w:sz w:val="28"/>
+          <w:szCs w:val="28"/>
+        </w:rPr>
+        <w:t>java.util.Scanner</w:t>
+      </w:r>
+      <w:proofErr w:type="spellEnd"/>
+      <w:r>
+        <w:rPr>
+          <w:sz w:val="28"/>
+          <w:szCs w:val="28"/>
+        </w:rPr>
+        <w:t>; per poterla usare.</w:t>
+      </w:r>
+    </w:p>
+    <w:p>
+      <w:pPr>
+        <w:rPr>
+          <w:sz w:val="28"/>
+          <w:szCs w:val="28"/>
+        </w:rPr>
+      </w:pPr>
+      <w:r>
+        <w:rPr>
+          <w:sz w:val="28"/>
+          <w:szCs w:val="28"/>
+        </w:rPr>
+        <w:t>Se Andiamo a vedere possiamo usare lo Scanner nella nostra classe perché è public!</w:t>
+      </w:r>
+    </w:p>
+    <w:p>
+      <w:pPr>
+        <w:rPr>
+          <w:sz w:val="28"/>
+          <w:szCs w:val="28"/>
+        </w:rPr>
+      </w:pPr>
+      <w:r>
+        <w:rPr>
+          <w:sz w:val="28"/>
+          <w:szCs w:val="28"/>
+        </w:rPr>
+        <w:t xml:space="preserve">Scanner è un semplice scanner di testo che può analizzare primitivi e </w:t>
+      </w:r>
+      <w:proofErr w:type="spellStart"/>
+      <w:r>
+        <w:rPr>
+          <w:sz w:val="28"/>
+          <w:szCs w:val="28"/>
+        </w:rPr>
+        <w:t>reference</w:t>
+      </w:r>
+      <w:proofErr w:type="spellEnd"/>
+      <w:r>
+        <w:rPr>
+          <w:sz w:val="28"/>
+          <w:szCs w:val="28"/>
+        </w:rPr>
+        <w:t xml:space="preserve"> usando espressioni regolari. </w:t>
+      </w:r>
+    </w:p>
+    <w:p>
+      <w:pPr>
+        <w:rPr>
+          <w:sz w:val="28"/>
+          <w:szCs w:val="28"/>
+        </w:rPr>
+      </w:pPr>
+      <w:r>
+        <w:rPr>
+          <w:sz w:val="28"/>
+          <w:szCs w:val="28"/>
+        </w:rPr>
+        <w:t>Per poterlo usare dobbiamo specificare che deve essere in grado di prendere input e dobbiamo quindi creare anche un nuovo oggetto:</w:t>
+      </w:r>
+    </w:p>
+    <w:p>
+      <w:pPr>
+        <w:rPr>
+          <w:sz w:val="28"/>
+          <w:szCs w:val="28"/>
+          <w:lang w:val="en-GB"/>
+        </w:rPr>
+      </w:pPr>
+      <w:r>
+        <w:rPr>
+          <w:sz w:val="28"/>
+          <w:szCs w:val="28"/>
+          <w:lang w:val="en-GB"/>
+        </w:rPr>
+        <w:t>Scanner input = new Scanner()</w:t>
+      </w:r>
+    </w:p>
+    <w:p>
+      <w:pPr>
+        <w:rPr>
+          <w:sz w:val="28"/>
+          <w:szCs w:val="28"/>
+        </w:rPr>
+      </w:pPr>
+      <w:r>
+        <w:rPr>
+          <w:sz w:val="28"/>
+          <w:szCs w:val="28"/>
+        </w:rPr>
+        <w:t>All’interno delle parentesi potremmo metterci q</w:t>
+      </w:r>
+      <w:r>
+        <w:rPr>
+          <w:sz w:val="28"/>
+          <w:szCs w:val="28"/>
+        </w:rPr>
+        <w:t xml:space="preserve">ualsiasi cosa, potrebbe essere un file ad esempio. Nel nostro caso vogliamo che prenda l’input dalla tastiera quindi usiamo </w:t>
+      </w:r>
+      <w:proofErr w:type="spellStart"/>
+      <w:r>
+        <w:rPr>
+          <w:sz w:val="28"/>
+          <w:szCs w:val="28"/>
+        </w:rPr>
+        <w:t>System.in</w:t>
+      </w:r>
+      <w:proofErr w:type="spellEnd"/>
+      <w:r>
+        <w:rPr>
+          <w:sz w:val="28"/>
+          <w:szCs w:val="28"/>
+        </w:rPr>
+        <w:t>;</w:t>
+      </w:r>
+    </w:p>
+    <w:p>
+      <w:pPr>
+        <w:rPr>
+          <w:sz w:val="28"/>
+          <w:szCs w:val="28"/>
+          <w:lang w:val="en-GB"/>
+        </w:rPr>
+      </w:pPr>
+      <w:r>
+        <w:rPr>
+          <w:sz w:val="28"/>
+          <w:szCs w:val="28"/>
+          <w:lang w:val="en-GB"/>
+        </w:rPr>
+        <w:t>Scanner input = new Scanner(Syste</w:t>
+      </w:r>
+      <w:r>
+        <w:rPr>
+          <w:sz w:val="28"/>
+          <w:szCs w:val="28"/>
+          <w:lang w:val="en-GB"/>
+        </w:rPr>
+        <w:t>m.in);</w:t>
+      </w:r>
+    </w:p>
+    <w:p>
+      <w:pPr>
+        <w:rPr>
+          <w:sz w:val="28"/>
+          <w:szCs w:val="28"/>
+          <w:lang w:val="en-GB"/>
+        </w:rPr>
+      </w:pPr>
+    </w:p>
+    <w:p>
+      <w:pPr>
+        <w:rPr>
+          <w:sz w:val="28"/>
+          <w:szCs w:val="28"/>
+        </w:rPr>
+      </w:pPr>
+      <w:r>
+        <w:rPr>
+          <w:sz w:val="28"/>
+          <w:szCs w:val="28"/>
+        </w:rPr>
+        <w:lastRenderedPageBreak/>
+        <w:t>Possiamo notare che per stampare a</w:t>
+      </w:r>
+      <w:r>
+        <w:rPr>
+          <w:sz w:val="28"/>
+          <w:szCs w:val="28"/>
+        </w:rPr>
+        <w:t xml:space="preserve">bbiamo usato </w:t>
+      </w:r>
+      <w:proofErr w:type="spellStart"/>
+      <w:r>
+        <w:rPr>
+          <w:sz w:val="28"/>
+          <w:szCs w:val="28"/>
+        </w:rPr>
+        <w:t>System.out</w:t>
+      </w:r>
+      <w:proofErr w:type="spellEnd"/>
+      <w:r>
+        <w:rPr>
+          <w:sz w:val="28"/>
+          <w:szCs w:val="28"/>
+        </w:rPr>
+        <w:t xml:space="preserve"> (il default output stream) mentre per leggere l’</w:t>
+      </w:r>
+      <w:proofErr w:type="spellStart"/>
+      <w:r>
+        <w:rPr>
+          <w:sz w:val="28"/>
+          <w:szCs w:val="28"/>
+        </w:rPr>
+        <w:t>imput</w:t>
+      </w:r>
+      <w:proofErr w:type="spellEnd"/>
+      <w:r>
+        <w:rPr>
+          <w:sz w:val="28"/>
+          <w:szCs w:val="28"/>
+        </w:rPr>
+        <w:t xml:space="preserve"> usiamo </w:t>
+      </w:r>
+      <w:proofErr w:type="spellStart"/>
+      <w:r>
+        <w:rPr>
+          <w:sz w:val="28"/>
+          <w:szCs w:val="28"/>
+        </w:rPr>
+        <w:t>System.in</w:t>
+      </w:r>
+      <w:proofErr w:type="spellEnd"/>
+      <w:r>
+        <w:rPr>
+          <w:sz w:val="28"/>
+          <w:szCs w:val="28"/>
+        </w:rPr>
+        <w:t xml:space="preserve"> (il default input</w:t>
+      </w:r>
+      <w:r>
+        <w:rPr>
+          <w:sz w:val="28"/>
+          <w:szCs w:val="28"/>
+        </w:rPr>
+        <w:t xml:space="preserve">: la </w:t>
+      </w:r>
+      <w:proofErr w:type="spellStart"/>
+      <w:r>
+        <w:rPr>
+          <w:sz w:val="28"/>
+          <w:szCs w:val="28"/>
+        </w:rPr>
+        <w:t>teastiera</w:t>
+      </w:r>
+      <w:proofErr w:type="spellEnd"/>
+      <w:r>
+        <w:rPr>
+          <w:sz w:val="28"/>
+          <w:szCs w:val="28"/>
+        </w:rPr>
+        <w:t>)</w:t>
+      </w:r>
+    </w:p>
+    <w:p>
+      <w:pPr>
+        <w:rPr>
+          <w:sz w:val="28"/>
+          <w:szCs w:val="28"/>
+        </w:rPr>
+      </w:pPr>
+      <w:r>
+        <w:rPr>
+          <w:sz w:val="28"/>
+          <w:szCs w:val="28"/>
+        </w:rPr>
+        <w:t>Alla fine del codice dobbiamo chiudere lo scanner, per farlo usiamo il nome della variabile utilizzata per l’oggetto .close();</w:t>
+      </w:r>
+    </w:p>
+    <w:p>
+      <w:pPr>
+        <w:rPr>
+          <w:sz w:val="28"/>
+          <w:szCs w:val="28"/>
+        </w:rPr>
+      </w:pPr>
+    </w:p>
+    <w:p>
+      <w:pPr>
+        <w:rPr>
+          <w:color w:val="00B050"/>
+          <w:sz w:val="28"/>
+          <w:szCs w:val="28"/>
+        </w:rPr>
+      </w:pPr>
+      <w:r>
+        <w:rPr>
+          <w:color w:val="00B050"/>
+          <w:sz w:val="28"/>
+          <w:szCs w:val="28"/>
+        </w:rPr>
+        <w:t>Primitivi</w:t>
+      </w:r>
+    </w:p>
+    <w:p>
+      <w:pPr>
+        <w:rPr>
+          <w:sz w:val="28"/>
+          <w:szCs w:val="28"/>
+        </w:rPr>
+      </w:pPr>
+      <w:r>
+        <w:rPr>
+          <w:sz w:val="28"/>
+          <w:szCs w:val="28"/>
+        </w:rPr>
+        <w:t>Cosa sono? Sono tipi di dati che non possono essere spezzati in ulteriori tipi di dati. Es:</w:t>
+      </w:r>
+    </w:p>
+    <w:p>
+      <w:pPr>
+        <w:rPr>
+          <w:sz w:val="28"/>
+          <w:szCs w:val="28"/>
+        </w:rPr>
+      </w:pPr>
+      <w:proofErr w:type="spellStart"/>
+      <w:r>
+        <w:rPr>
+          <w:sz w:val="28"/>
+          <w:szCs w:val="28"/>
+        </w:rPr>
+        <w:t>int</w:t>
+      </w:r>
+      <w:proofErr w:type="spellEnd"/>
+      <w:r>
+        <w:rPr>
+          <w:sz w:val="28"/>
+          <w:szCs w:val="28"/>
+        </w:rPr>
+        <w:t xml:space="preserve"> </w:t>
+      </w:r>
+      <w:proofErr w:type="spellStart"/>
+      <w:r>
+        <w:rPr>
+          <w:sz w:val="28"/>
+          <w:szCs w:val="28"/>
+        </w:rPr>
+        <w:t>num</w:t>
+      </w:r>
+      <w:proofErr w:type="spellEnd"/>
+      <w:r>
+        <w:rPr>
+          <w:sz w:val="28"/>
+          <w:szCs w:val="28"/>
+        </w:rPr>
+        <w:t xml:space="preserve"> = 59; non possiamo romperlo in altri tipi di dati</w:t>
+      </w:r>
+    </w:p>
+    <w:p>
+      <w:pPr>
+        <w:rPr>
+          <w:sz w:val="28"/>
+          <w:szCs w:val="28"/>
+        </w:rPr>
+      </w:pPr>
+      <w:proofErr w:type="spellStart"/>
+      <w:r>
+        <w:rPr>
+          <w:sz w:val="28"/>
+          <w:szCs w:val="28"/>
+        </w:rPr>
+        <w:t>String</w:t>
+      </w:r>
+      <w:proofErr w:type="spellEnd"/>
+      <w:r>
+        <w:rPr>
+          <w:sz w:val="28"/>
+          <w:szCs w:val="28"/>
+        </w:rPr>
+        <w:t xml:space="preserve"> name = “Miriam” possiamo spezzarlo in singoli caratteri </w:t>
+      </w:r>
+      <w:proofErr w:type="spellStart"/>
+      <w:r>
+        <w:rPr>
+          <w:sz w:val="28"/>
+          <w:szCs w:val="28"/>
+        </w:rPr>
+        <w:t>char</w:t>
+      </w:r>
+      <w:proofErr w:type="spellEnd"/>
+      <w:r>
+        <w:rPr>
+          <w:sz w:val="28"/>
+          <w:szCs w:val="28"/>
+        </w:rPr>
+        <w:t xml:space="preserve"> ‘M’ ‘i’ ‘r’ ‘i’ ‘a’ ‘m’.</w:t>
+      </w:r>
+    </w:p>
+    <w:p>
+      <w:pPr>
+        <w:rPr>
+          <w:sz w:val="28"/>
+          <w:szCs w:val="28"/>
+        </w:rPr>
+      </w:pPr>
+      <w:r>
+        <w:rPr>
+          <w:sz w:val="28"/>
+          <w:szCs w:val="28"/>
+        </w:rPr>
+        <w:t xml:space="preserve">Char </w:t>
+      </w:r>
+      <w:proofErr w:type="spellStart"/>
+      <w:r>
+        <w:rPr>
+          <w:sz w:val="28"/>
+          <w:szCs w:val="28"/>
+        </w:rPr>
+        <w:t>let</w:t>
+      </w:r>
+      <w:proofErr w:type="spellEnd"/>
+      <w:r>
+        <w:rPr>
+          <w:sz w:val="28"/>
+          <w:szCs w:val="28"/>
+        </w:rPr>
+        <w:t xml:space="preserve"> = ‘a’; non può essere spezzato in ulteriori tipi di dati</w:t>
+      </w:r>
+    </w:p>
+    <w:p>
+      <w:pPr>
+        <w:rPr>
+          <w:sz w:val="28"/>
+          <w:szCs w:val="28"/>
+        </w:rPr>
+      </w:pPr>
+      <w:r>
+        <w:rPr>
+          <w:sz w:val="28"/>
+          <w:szCs w:val="28"/>
+        </w:rPr>
+        <w:t xml:space="preserve">Float </w:t>
+      </w:r>
+      <w:proofErr w:type="spellStart"/>
+      <w:r>
+        <w:rPr>
+          <w:sz w:val="28"/>
+          <w:szCs w:val="28"/>
+        </w:rPr>
+        <w:t>marks</w:t>
+      </w:r>
+      <w:proofErr w:type="spellEnd"/>
+      <w:r>
+        <w:rPr>
+          <w:sz w:val="28"/>
+          <w:szCs w:val="28"/>
+        </w:rPr>
+        <w:t xml:space="preserve"> = 98.5f (PER I FLOAT E PER I LONG</w:t>
+      </w:r>
+      <w:r>
+        <w:rPr>
+          <w:sz w:val="28"/>
+          <w:szCs w:val="28"/>
+        </w:rPr>
+        <w:t xml:space="preserve"> (numeri giganti </w:t>
+      </w:r>
+      <w:proofErr w:type="spellStart"/>
+      <w:r>
+        <w:rPr>
+          <w:sz w:val="28"/>
+          <w:szCs w:val="28"/>
+        </w:rPr>
+        <w:t>integer</w:t>
+      </w:r>
+      <w:proofErr w:type="spellEnd"/>
+      <w:r>
+        <w:rPr>
+          <w:sz w:val="28"/>
+          <w:szCs w:val="28"/>
+        </w:rPr>
+        <w:t>)</w:t>
+      </w:r>
+      <w:r>
+        <w:rPr>
+          <w:sz w:val="28"/>
+          <w:szCs w:val="28"/>
+        </w:rPr>
+        <w:t xml:space="preserve"> VANNO SE</w:t>
+      </w:r>
+      <w:r>
+        <w:rPr>
+          <w:sz w:val="28"/>
+          <w:szCs w:val="28"/>
+        </w:rPr>
+        <w:t>MPRE MESSE LE LETTERE L E F FINALI)</w:t>
+      </w:r>
+    </w:p>
+    <w:p>
+      <w:pPr>
+        <w:rPr>
+          <w:sz w:val="28"/>
+          <w:szCs w:val="28"/>
+        </w:rPr>
+      </w:pPr>
+      <w:r>
+        <w:rPr>
+          <w:sz w:val="28"/>
+          <w:szCs w:val="28"/>
+        </w:rPr>
+        <w:t xml:space="preserve">Il motivo per cui aggiungiamo f e L è per la dimensione degli </w:t>
+      </w:r>
+      <w:proofErr w:type="spellStart"/>
+      <w:r>
+        <w:rPr>
+          <w:sz w:val="28"/>
+          <w:szCs w:val="28"/>
+        </w:rPr>
+        <w:t>integer</w:t>
+      </w:r>
+      <w:proofErr w:type="spellEnd"/>
+      <w:r>
+        <w:rPr>
+          <w:sz w:val="28"/>
+          <w:szCs w:val="28"/>
+        </w:rPr>
+        <w:t xml:space="preserve">, dei long, dei float e dei </w:t>
+      </w:r>
+      <w:r>
+        <w:rPr>
+          <w:sz w:val="28"/>
+          <w:szCs w:val="28"/>
+        </w:rPr>
+        <w:t>d</w:t>
+      </w:r>
+      <w:r>
+        <w:rPr>
+          <w:sz w:val="28"/>
+          <w:szCs w:val="28"/>
+        </w:rPr>
+        <w:t>ouble.</w:t>
+      </w:r>
+    </w:p>
+    <w:p>
+      <w:pPr>
+        <w:rPr>
+          <w:sz w:val="28"/>
+          <w:szCs w:val="28"/>
+          <w:lang w:val="en-GB"/>
+        </w:rPr>
+      </w:pPr>
+      <w:r>
+        <w:rPr>
+          <w:sz w:val="28"/>
+          <w:szCs w:val="28"/>
+          <w:lang w:val="en-GB"/>
+        </w:rPr>
+        <w:t xml:space="preserve">Integer e float </w:t>
+      </w:r>
+      <w:r>
+        <w:rPr>
+          <w:sz w:val="28"/>
+          <w:szCs w:val="28"/>
+          <w:lang w:val="en-GB"/>
+        </w:rPr>
+        <w:t>= 4 byte</w:t>
+      </w:r>
+    </w:p>
+    <w:p>
+      <w:pPr>
+        <w:rPr>
+          <w:sz w:val="28"/>
+          <w:szCs w:val="28"/>
+          <w:lang w:val="en-GB"/>
+        </w:rPr>
+      </w:pPr>
+      <w:r>
+        <w:rPr>
+          <w:sz w:val="28"/>
+          <w:szCs w:val="28"/>
+          <w:lang w:val="en-GB"/>
+        </w:rPr>
+        <w:t>Long e d</w:t>
+      </w:r>
+      <w:r>
+        <w:rPr>
+          <w:sz w:val="28"/>
+          <w:szCs w:val="28"/>
+          <w:lang w:val="en-GB"/>
+        </w:rPr>
+        <w:t>ouble = 8 byte</w:t>
+      </w:r>
+    </w:p>
+    <w:p>
+      <w:pPr>
+        <w:rPr>
+          <w:sz w:val="28"/>
+          <w:szCs w:val="28"/>
+        </w:rPr>
+      </w:pPr>
+      <w:r>
+        <w:rPr>
+          <w:sz w:val="28"/>
+          <w:szCs w:val="28"/>
+        </w:rPr>
+        <w:t xml:space="preserve">Solitamente si usano </w:t>
+      </w:r>
+      <w:r>
+        <w:rPr>
+          <w:sz w:val="28"/>
+          <w:szCs w:val="28"/>
+        </w:rPr>
+        <w:t xml:space="preserve">i </w:t>
+      </w:r>
+      <w:r>
+        <w:rPr>
+          <w:sz w:val="28"/>
+          <w:szCs w:val="28"/>
+        </w:rPr>
+        <w:t>double p</w:t>
+      </w:r>
+      <w:r>
+        <w:rPr>
+          <w:sz w:val="28"/>
+          <w:szCs w:val="28"/>
+        </w:rPr>
+        <w:t xml:space="preserve">roprio perché ci permettono di conservare numeri più grandi. </w:t>
+      </w:r>
+      <w:r>
+        <w:rPr>
+          <w:sz w:val="28"/>
+          <w:szCs w:val="28"/>
+        </w:rPr>
+        <w:t xml:space="preserve">Per scrivere i numeri grandi separando le decine, migliaia </w:t>
+      </w:r>
+      <w:proofErr w:type="spellStart"/>
+      <w:r>
+        <w:rPr>
+          <w:sz w:val="28"/>
+          <w:szCs w:val="28"/>
+        </w:rPr>
+        <w:t>ecc</w:t>
+      </w:r>
+      <w:proofErr w:type="spellEnd"/>
+      <w:r>
+        <w:rPr>
+          <w:sz w:val="28"/>
+          <w:szCs w:val="28"/>
+        </w:rPr>
+        <w:t xml:space="preserve"> usare _ es:</w:t>
+      </w:r>
+    </w:p>
+    <w:p>
+      <w:pPr>
+        <w:rPr>
+          <w:sz w:val="28"/>
+          <w:szCs w:val="28"/>
+        </w:rPr>
+      </w:pPr>
+      <w:r>
+        <w:rPr>
+          <w:sz w:val="28"/>
+          <w:szCs w:val="28"/>
+        </w:rPr>
+        <w:t>234_000_000</w:t>
+      </w:r>
+    </w:p>
+    <w:p>
+      <w:pPr>
+        <w:rPr>
+          <w:sz w:val="28"/>
+          <w:szCs w:val="28"/>
+        </w:rPr>
+      </w:pPr>
+      <w:r>
+        <w:rPr>
+          <w:sz w:val="28"/>
+          <w:szCs w:val="28"/>
+        </w:rPr>
+        <w:t>Anche questi tipi di dati contengono delle classi.</w:t>
+      </w:r>
+      <w:r>
+        <w:rPr>
+          <w:sz w:val="28"/>
+          <w:szCs w:val="28"/>
+        </w:rPr>
+        <w:t xml:space="preserve"> Le </w:t>
+      </w:r>
+      <w:proofErr w:type="spellStart"/>
+      <w:r>
+        <w:rPr>
+          <w:sz w:val="28"/>
+          <w:szCs w:val="28"/>
+        </w:rPr>
+        <w:t>wrapped</w:t>
+      </w:r>
+      <w:proofErr w:type="spellEnd"/>
+      <w:r>
+        <w:rPr>
+          <w:sz w:val="28"/>
+          <w:szCs w:val="28"/>
+        </w:rPr>
+        <w:t xml:space="preserve"> </w:t>
+      </w:r>
+      <w:proofErr w:type="spellStart"/>
+      <w:r>
+        <w:rPr>
+          <w:sz w:val="28"/>
+          <w:szCs w:val="28"/>
+        </w:rPr>
+        <w:t>i</w:t>
+      </w:r>
+      <w:r>
+        <w:rPr>
+          <w:sz w:val="28"/>
+          <w:szCs w:val="28"/>
+        </w:rPr>
+        <w:t>nteger</w:t>
+      </w:r>
+      <w:proofErr w:type="spellEnd"/>
+      <w:r>
+        <w:rPr>
+          <w:sz w:val="28"/>
+          <w:szCs w:val="28"/>
+        </w:rPr>
+        <w:t>,</w:t>
+      </w:r>
+      <w:r>
+        <w:rPr>
+          <w:sz w:val="28"/>
+          <w:szCs w:val="28"/>
+        </w:rPr>
+        <w:t xml:space="preserve"> ad esempio</w:t>
+      </w:r>
+      <w:r>
+        <w:rPr>
+          <w:sz w:val="28"/>
+          <w:szCs w:val="28"/>
+        </w:rPr>
+        <w:t>,</w:t>
+      </w:r>
+      <w:r>
+        <w:rPr>
+          <w:sz w:val="28"/>
+          <w:szCs w:val="28"/>
+        </w:rPr>
+        <w:t xml:space="preserve"> al posto di </w:t>
+      </w:r>
+      <w:proofErr w:type="spellStart"/>
+      <w:r>
+        <w:rPr>
+          <w:sz w:val="28"/>
+          <w:szCs w:val="28"/>
+        </w:rPr>
+        <w:t>int</w:t>
+      </w:r>
+      <w:proofErr w:type="spellEnd"/>
+      <w:r>
+        <w:rPr>
+          <w:sz w:val="28"/>
+          <w:szCs w:val="28"/>
+        </w:rPr>
+        <w:t>. Questo si fa per avere delle funzionalità maggiori</w:t>
       </w:r>
     </w:p>
     <w:sectPr>
@@ -1267,6 +3780,93 @@
 </w:styles>
 </file>
 
+<file path=word/ink/ink1.xml><?xml version="1.0" encoding="utf-8"?>
+<inkml:ink xmlns:inkml="http://www.w3.org/2003/InkML">
+  <inkml:definitions>
+    <inkml:context xml:id="ctx0">
+      <inkml:inkSource xml:id="inkSrc0">
+        <inkml:traceFormat>
+          <inkml:channel name="X" type="integer" min="-2.14748E9" max="2.14748E9" units="cm"/>
+          <inkml:channel name="Y" type="integer" min="-2.14748E9" max="2.14748E9" units="cm"/>
+        </inkml:traceFormat>
+        <inkml:channelProperties>
+          <inkml:channelProperty channel="X" name="resolution" value="1000" units="1/cm"/>
+          <inkml:channelProperty channel="Y" name="resolution" value="1000" units="1/cm"/>
+        </inkml:channelProperties>
+      </inkml:inkSource>
+      <inkml:timestamp xml:id="ts0" timeString="2023-01-20T13:39:51.956"/>
+    </inkml:context>
+    <inkml:brush xml:id="br0">
+      <inkml:brushProperty name="width" value="0.3" units="cm"/>
+      <inkml:brushProperty name="height" value="0.6" units="cm"/>
+      <inkml:brushProperty name="color" value="#FFFC00"/>
+      <inkml:brushProperty name="tip" value="rectangle"/>
+      <inkml:brushProperty name="rasterOp" value="maskPen"/>
+      <inkml:brushProperty name="ignorePressure" value="1"/>
+    </inkml:brush>
+  </inkml:definitions>
+  <inkml:trace contextRef="#ctx0" brushRef="#br0">1 41,'2855'0,"-2845"0,-1-1,0-1,1 0,-1 0,0 0,0-1,11-5,29-9,-34 13</inkml:trace>
+</inkml:ink>
+</file>
+
+<file path=word/ink/ink2.xml><?xml version="1.0" encoding="utf-8"?>
+<inkml:ink xmlns:inkml="http://www.w3.org/2003/InkML">
+  <inkml:definitions>
+    <inkml:context xml:id="ctx0">
+      <inkml:inkSource xml:id="inkSrc0">
+        <inkml:traceFormat>
+          <inkml:channel name="X" type="integer" min="-2.14748E9" max="2.14748E9" units="cm"/>
+          <inkml:channel name="Y" type="integer" min="-2.14748E9" max="2.14748E9" units="cm"/>
+        </inkml:traceFormat>
+        <inkml:channelProperties>
+          <inkml:channelProperty channel="X" name="resolution" value="1000" units="1/cm"/>
+          <inkml:channelProperty channel="Y" name="resolution" value="1000" units="1/cm"/>
+        </inkml:channelProperties>
+      </inkml:inkSource>
+      <inkml:timestamp xml:id="ts0" timeString="2023-01-20T13:41:00.824"/>
+    </inkml:context>
+    <inkml:brush xml:id="br0">
+      <inkml:brushProperty name="width" value="0.3" units="cm"/>
+      <inkml:brushProperty name="height" value="0.6" units="cm"/>
+      <inkml:brushProperty name="color" value="#FFFC00"/>
+      <inkml:brushProperty name="tip" value="rectangle"/>
+      <inkml:brushProperty name="rasterOp" value="maskPen"/>
+      <inkml:brushProperty name="ignorePressure" value="1"/>
+    </inkml:brush>
+  </inkml:definitions>
+  <inkml:trace contextRef="#ctx0" brushRef="#br0">1 22,'469'0,"-436"-1,44-9,-44 5,43-1,984 7,-1036-1</inkml:trace>
+</inkml:ink>
+</file>
+
+<file path=word/ink/ink3.xml><?xml version="1.0" encoding="utf-8"?>
+<inkml:ink xmlns:inkml="http://www.w3.org/2003/InkML">
+  <inkml:definitions>
+    <inkml:context xml:id="ctx0">
+      <inkml:inkSource xml:id="inkSrc0">
+        <inkml:traceFormat>
+          <inkml:channel name="X" type="integer" min="-2.14748E9" max="2.14748E9" units="cm"/>
+          <inkml:channel name="Y" type="integer" min="-2.14748E9" max="2.14748E9" units="cm"/>
+        </inkml:traceFormat>
+        <inkml:channelProperties>
+          <inkml:channelProperty channel="X" name="resolution" value="1000" units="1/cm"/>
+          <inkml:channelProperty channel="Y" name="resolution" value="1000" units="1/cm"/>
+        </inkml:channelProperties>
+      </inkml:inkSource>
+      <inkml:timestamp xml:id="ts0" timeString="2023-01-20T13:44:15.698"/>
+    </inkml:context>
+    <inkml:brush xml:id="br0">
+      <inkml:brushProperty name="width" value="0.3" units="cm"/>
+      <inkml:brushProperty name="height" value="0.6" units="cm"/>
+      <inkml:brushProperty name="color" value="#FFFC00"/>
+      <inkml:brushProperty name="tip" value="rectangle"/>
+      <inkml:brushProperty name="rasterOp" value="maskPen"/>
+      <inkml:brushProperty name="ignorePressure" value="1"/>
+    </inkml:brush>
+  </inkml:definitions>
+  <inkml:trace contextRef="#ctx0" brushRef="#br0">1 1,'1529'0,"-1410"10,-15 0,253-8,-187-3,-147 1</inkml:trace>
+</inkml:ink>
+</file>
+
 <file path=word/theme/theme1.xml><?xml version="1.0" encoding="utf-8"?>
 <a:theme xmlns:a="http://schemas.openxmlformats.org/drawingml/2006/main" name="Tema di Office">
   <a:themeElements>

</xml_diff>